<commit_message>
edit by Napas Vinitnantharat
</commit_message>
<xml_diff>
--- a/docs/plan.docx
+++ b/docs/plan.docx
@@ -424,7 +424,7 @@
           <w:szCs w:val="24"/>
           <w:lang w:val="en" w:eastAsia="zh-CN" w:bidi="ar"/>
         </w:rPr>
-        <w:t>readwrite.c</w:t>
+        <w:t>readwrite.c (index builder)</w:t>
       </w:r>
     </w:p>
     <w:p>
@@ -548,7 +548,7 @@
           <w:szCs w:val="24"/>
           <w:lang w:val="en" w:eastAsia="zh-CN" w:bidi="ar"/>
         </w:rPr>
-        <w:t>void readData(PHOTO_T* pHead,HASHITEM_T* ht[]);</w:t>
+        <w:t>void readData(PHOTO_T* pHead,HASHITEM_T* hashphoto[],HASHTAG_T* hashtag[]);</w:t>
       </w:r>
     </w:p>
     <w:p>
@@ -587,6 +587,194 @@
           <w:szCs w:val="24"/>
           <w:lang w:val="en" w:eastAsia="zh-CN" w:bidi="ar"/>
         </w:rPr>
+        <w:t>void add_photo_2_hashphoto(PHOTO_T* photo,HASHITEM_T* hashphoto[]);</w:t>
+      </w:r>
+    </w:p>
+    <w:p>
+      <w:pPr>
+        <w:keepNext w:val="0"/>
+        <w:keepLines w:val="0"/>
+        <w:widowControl/>
+        <w:suppressLineNumbers w:val="0"/>
+        <w:ind w:firstLine="420" w:firstLineChars="0"/>
+        <w:jc w:val="left"/>
+        <w:rPr>
+          <w:rFonts w:hint="default" w:ascii="Tlwg Mono" w:hAnsi="Tlwg Mono" w:eastAsia="SimSun" w:cs="Tlwg Mono"/>
+          <w:b w:val="0"/>
+          <w:bCs w:val="0"/>
+          <w:i w:val="0"/>
+          <w:caps w:val="0"/>
+          <w:color w:val="000000"/>
+          <w:spacing w:val="0"/>
+          <w:kern w:val="0"/>
+          <w:sz w:val="24"/>
+          <w:szCs w:val="24"/>
+          <w:lang w:val="en" w:eastAsia="zh-CN" w:bidi="ar"/>
+        </w:rPr>
+      </w:pPr>
+      <w:r>
+        <w:rPr>
+          <w:rFonts w:hint="default" w:ascii="Tlwg Mono" w:hAnsi="Tlwg Mono" w:eastAsia="SimSun" w:cs="Tlwg Mono"/>
+          <w:b w:val="0"/>
+          <w:bCs w:val="0"/>
+          <w:i w:val="0"/>
+          <w:caps w:val="0"/>
+          <w:color w:val="000000"/>
+          <w:spacing w:val="0"/>
+          <w:kern w:val="0"/>
+          <w:sz w:val="24"/>
+          <w:szCs w:val="24"/>
+          <w:lang w:val="en" w:eastAsia="zh-CN" w:bidi="ar"/>
+        </w:rPr>
+        <w:t xml:space="preserve">void add_photo_2_hashtag(PHOTO_T* photo,HASHITEM_T* hashtag[]); </w:t>
+      </w:r>
+    </w:p>
+    <w:p>
+      <w:pPr>
+        <w:keepNext w:val="0"/>
+        <w:keepLines w:val="0"/>
+        <w:widowControl/>
+        <w:suppressLineNumbers w:val="0"/>
+        <w:ind w:firstLine="420" w:firstLineChars="0"/>
+        <w:jc w:val="left"/>
+        <w:rPr>
+          <w:rFonts w:hint="default" w:ascii="Tlwg Mono" w:hAnsi="Tlwg Mono" w:eastAsia="SimSun" w:cs="Tlwg Mono"/>
+          <w:b w:val="0"/>
+          <w:bCs w:val="0"/>
+          <w:i w:val="0"/>
+          <w:caps w:val="0"/>
+          <w:color w:val="000000"/>
+          <w:spacing w:val="0"/>
+          <w:kern w:val="0"/>
+          <w:sz w:val="24"/>
+          <w:szCs w:val="24"/>
+          <w:lang w:val="en" w:eastAsia="zh-CN" w:bidi="ar"/>
+        </w:rPr>
+      </w:pPr>
+      <w:r>
+        <w:rPr>
+          <w:rFonts w:hint="default" w:ascii="Tlwg Mono" w:hAnsi="Tlwg Mono" w:eastAsia="SimSun" w:cs="Tlwg Mono"/>
+          <w:b w:val="0"/>
+          <w:bCs w:val="0"/>
+          <w:i w:val="0"/>
+          <w:caps w:val="0"/>
+          <w:color w:val="000000"/>
+          <w:spacing w:val="0"/>
+          <w:kern w:val="0"/>
+          <w:sz w:val="24"/>
+          <w:szCs w:val="24"/>
+          <w:lang w:val="en" w:eastAsia="zh-CN" w:bidi="ar"/>
+        </w:rPr>
+        <w:t>void add_photo_2_masterlist(PHOTO_T* photo,PHOTO_T* pHead);</w:t>
+      </w:r>
+    </w:p>
+    <w:p>
+      <w:pPr>
+        <w:keepNext w:val="0"/>
+        <w:keepLines w:val="0"/>
+        <w:widowControl/>
+        <w:suppressLineNumbers w:val="0"/>
+        <w:ind w:firstLine="420" w:firstLineChars="0"/>
+        <w:jc w:val="left"/>
+        <w:rPr>
+          <w:rFonts w:hint="default" w:ascii="Tlwg Mono" w:hAnsi="Tlwg Mono" w:eastAsia="SimSun" w:cs="Tlwg Mono"/>
+          <w:b w:val="0"/>
+          <w:bCs w:val="0"/>
+          <w:i w:val="0"/>
+          <w:caps w:val="0"/>
+          <w:color w:val="000000"/>
+          <w:spacing w:val="0"/>
+          <w:kern w:val="0"/>
+          <w:sz w:val="24"/>
+          <w:szCs w:val="24"/>
+          <w:lang w:val="en" w:eastAsia="zh-CN" w:bidi="ar"/>
+        </w:rPr>
+      </w:pPr>
+      <w:r>
+        <w:rPr>
+          <w:rFonts w:hint="default" w:ascii="Tlwg Mono" w:hAnsi="Tlwg Mono" w:eastAsia="SimSun" w:cs="Tlwg Mono"/>
+          <w:b w:val="0"/>
+          <w:bCs w:val="0"/>
+          <w:i w:val="0"/>
+          <w:caps w:val="0"/>
+          <w:color w:val="000000"/>
+          <w:spacing w:val="0"/>
+          <w:kern w:val="0"/>
+          <w:sz w:val="24"/>
+          <w:szCs w:val="24"/>
+          <w:lang w:val="en" w:eastAsia="zh-CN" w:bidi="ar"/>
+        </w:rPr>
+        <w:t>void freeAll(</w:t>
+      </w:r>
+      <w:r>
+        <w:rPr>
+          <w:rFonts w:hint="default" w:ascii="Tlwg Mono" w:hAnsi="Tlwg Mono" w:eastAsia="SimSun" w:cs="Tlwg Mono"/>
+          <w:b w:val="0"/>
+          <w:bCs w:val="0"/>
+          <w:i w:val="0"/>
+          <w:caps w:val="0"/>
+          <w:color w:val="000000"/>
+          <w:spacing w:val="0"/>
+          <w:kern w:val="0"/>
+          <w:sz w:val="24"/>
+          <w:szCs w:val="24"/>
+          <w:lang w:val="en" w:eastAsia="zh-CN" w:bidi="ar"/>
+        </w:rPr>
+        <w:t>PHOTO_T* pHead,HASHITEM_T* hashphoto[],HASHTAG_T* hashtag[]</w:t>
+      </w:r>
+      <w:r>
+        <w:rPr>
+          <w:rFonts w:hint="default" w:ascii="Tlwg Mono" w:hAnsi="Tlwg Mono" w:eastAsia="SimSun" w:cs="Tlwg Mono"/>
+          <w:b w:val="0"/>
+          <w:bCs w:val="0"/>
+          <w:i w:val="0"/>
+          <w:caps w:val="0"/>
+          <w:color w:val="000000"/>
+          <w:spacing w:val="0"/>
+          <w:kern w:val="0"/>
+          <w:sz w:val="24"/>
+          <w:szCs w:val="24"/>
+          <w:lang w:val="en" w:eastAsia="zh-CN" w:bidi="ar"/>
+        </w:rPr>
+        <w:t>);</w:t>
+      </w:r>
+    </w:p>
+    <w:p>
+      <w:pPr>
+        <w:keepNext w:val="0"/>
+        <w:keepLines w:val="0"/>
+        <w:widowControl/>
+        <w:suppressLineNumbers w:val="0"/>
+        <w:ind w:firstLine="420" w:firstLineChars="0"/>
+        <w:jc w:val="left"/>
+        <w:rPr>
+          <w:rFonts w:hint="default" w:ascii="Tlwg Mono" w:hAnsi="Tlwg Mono" w:eastAsia="SimSun" w:cs="Tlwg Mono"/>
+          <w:b w:val="0"/>
+          <w:bCs w:val="0"/>
+          <w:i w:val="0"/>
+          <w:caps w:val="0"/>
+          <w:color w:val="000000"/>
+          <w:spacing w:val="0"/>
+          <w:kern w:val="0"/>
+          <w:sz w:val="24"/>
+          <w:szCs w:val="24"/>
+          <w:lang w:val="en" w:eastAsia="zh-CN" w:bidi="ar"/>
+        </w:rPr>
+      </w:pPr>
+      <w:r>
+        <w:rPr>
+          <w:rFonts w:hint="default" w:ascii="Tlwg Mono" w:hAnsi="Tlwg Mono" w:eastAsia="SimSun" w:cs="Tlwg Mono"/>
+          <w:b w:val="0"/>
+          <w:bCs w:val="0"/>
+          <w:i w:val="0"/>
+          <w:caps w:val="0"/>
+          <w:color w:val="000000"/>
+          <w:spacing w:val="0"/>
+          <w:kern w:val="0"/>
+          <w:sz w:val="24"/>
+          <w:szCs w:val="24"/>
+          <w:lang w:val="en" w:eastAsia="zh-CN" w:bidi="ar"/>
+        </w:rPr>
         <w:t>void writeData(PHOTO_T* pHead);</w:t>
       </w:r>
     </w:p>
@@ -599,7 +787,7 @@
         <w:ind w:firstLine="420" w:firstLineChars="0"/>
         <w:jc w:val="left"/>
         <w:rPr>
-          <w:rFonts w:hint="default" w:ascii="Times New Roman" w:hAnsi="Times New Roman" w:eastAsia="SimSun" w:cs="Times New Roman"/>
+          <w:rFonts w:hint="default" w:ascii="Tlwg Mono" w:hAnsi="Tlwg Mono" w:eastAsia="SimSun" w:cs="Tlwg Mono"/>
           <w:b w:val="0"/>
           <w:bCs w:val="0"/>
           <w:i w:val="0"/>
@@ -628,6 +816,29 @@
         </w:rPr>
         <w:t>void createFile();</w:t>
       </w:r>
+    </w:p>
+    <w:p>
+      <w:pPr>
+        <w:keepNext w:val="0"/>
+        <w:keepLines w:val="0"/>
+        <w:widowControl/>
+        <w:suppressLineNumbers w:val="0"/>
+        <w:ind w:firstLine="420" w:firstLineChars="0"/>
+        <w:jc w:val="left"/>
+        <w:rPr>
+          <w:rFonts w:hint="default" w:ascii="Tlwg Mono" w:hAnsi="Tlwg Mono" w:eastAsia="SimSun" w:cs="Tlwg Mono"/>
+          <w:b w:val="0"/>
+          <w:bCs w:val="0"/>
+          <w:i w:val="0"/>
+          <w:caps w:val="0"/>
+          <w:color w:val="000000"/>
+          <w:spacing w:val="0"/>
+          <w:kern w:val="0"/>
+          <w:sz w:val="18"/>
+          <w:szCs w:val="18"/>
+          <w:lang w:val="en" w:eastAsia="zh-CN" w:bidi="ar"/>
+        </w:rPr>
+      </w:pPr>
     </w:p>
     <w:p>
       <w:pPr>
@@ -665,7 +876,7 @@
           <w:szCs w:val="24"/>
           <w:lang w:val="en" w:eastAsia="zh-CN" w:bidi="ar"/>
         </w:rPr>
-        <w:t>model.c</w:t>
+        <w:t>model.c (data access)</w:t>
       </w:r>
     </w:p>
     <w:p>
@@ -824,7 +1035,7 @@
           <w:szCs w:val="24"/>
           <w:lang w:val="en" w:eastAsia="zh-CN" w:bidi="ar"/>
         </w:rPr>
-        <w:t xml:space="preserve">PHOTO_T* findPhoto(PHOTO* pHead,char* name);    </w:t>
+        <w:t xml:space="preserve">PHOTO_T* findPhoto(char* namephoto,HASHITEM_T* hashphoto[]);    </w:t>
       </w:r>
     </w:p>
     <w:p>
@@ -849,6 +1060,22 @@
           <w:lang w:val="en" w:eastAsia="zh-CN" w:bidi="ar"/>
         </w:rPr>
       </w:pPr>
+      <w:r>
+        <w:rPr>
+          <w:rFonts w:hint="default" w:ascii="Tlwg Mono" w:hAnsi="Tlwg Mono" w:eastAsia="SimSun" w:cs="Tlwg Mono"/>
+          <w:b w:val="0"/>
+          <w:bCs w:val="0"/>
+          <w:i w:val="0"/>
+          <w:caps w:val="0"/>
+          <w:color w:val="000000"/>
+          <w:spacing w:val="0"/>
+          <w:kern w:val="0"/>
+          <w:sz w:val="24"/>
+          <w:szCs w:val="24"/>
+          <w:lang w:val="en" w:eastAsia="zh-CN" w:bidi="ar"/>
+        </w:rPr>
+        <w:t xml:space="preserve">PHOTO_T* searchByTag(char* tag[],HASHITEM_T* hashtag[]); </w:t>
+      </w:r>
     </w:p>
     <w:p>
       <w:pPr>
@@ -886,7 +1113,7 @@
           <w:szCs w:val="24"/>
           <w:lang w:val="en" w:eastAsia="zh-CN" w:bidi="ar"/>
         </w:rPr>
-        <w:t xml:space="preserve">void searchByTag(HASHITEM_T* ht[] ,char* tags[]); </w:t>
+        <w:t xml:space="preserve">PHOTO_T* searchCondition(char* tag[],char* except[],HASHITEM_T* hashtag[]); </w:t>
       </w:r>
     </w:p>
     <w:p>
@@ -911,6 +1138,22 @@
           <w:lang w:val="en" w:eastAsia="zh-CN" w:bidi="ar"/>
         </w:rPr>
       </w:pPr>
+      <w:r>
+        <w:rPr>
+          <w:rFonts w:hint="default" w:ascii="Tlwg Mono" w:hAnsi="Tlwg Mono" w:eastAsia="SimSun" w:cs="Tlwg Mono"/>
+          <w:b w:val="0"/>
+          <w:bCs w:val="0"/>
+          <w:i w:val="0"/>
+          <w:caps w:val="0"/>
+          <w:color w:val="000000"/>
+          <w:spacing w:val="0"/>
+          <w:kern w:val="0"/>
+          <w:sz w:val="24"/>
+          <w:szCs w:val="24"/>
+          <w:lang w:val="en" w:eastAsia="zh-CN" w:bidi="ar"/>
+        </w:rPr>
+        <w:t>void findSimilar(char* namephoto,HASHITEM_T* hashtag[]);</w:t>
+      </w:r>
     </w:p>
     <w:p>
       <w:pPr>
@@ -948,7 +1191,25 @@
           <w:szCs w:val="24"/>
           <w:lang w:val="en" w:eastAsia="zh-CN" w:bidi="ar"/>
         </w:rPr>
-        <w:t>void searchCondition(HASHITEM_T* ht[],</w:t>
+        <w:t>int checktag(PHOTO_T* photo,char* tag[]);</w:t>
+      </w:r>
+      <w:bookmarkStart w:id="0" w:name="_GoBack"/>
+      <w:bookmarkEnd w:id="0"/>
+      <w:r>
+        <w:rPr>
+          <w:rFonts w:hint="default" w:ascii="Tlwg Mono" w:hAnsi="Tlwg Mono" w:eastAsia="SimSun" w:cs="Tlwg Mono"/>
+          <w:b w:val="0"/>
+          <w:bCs w:val="0"/>
+          <w:i w:val="0"/>
+          <w:caps w:val="0"/>
+          <w:color w:val="000000"/>
+          <w:spacing w:val="0"/>
+          <w:kern w:val="0"/>
+          <w:sz w:val="24"/>
+          <w:szCs w:val="24"/>
+          <w:lang w:val="en" w:eastAsia="zh-CN" w:bidi="ar"/>
+        </w:rPr>
+        <w:t xml:space="preserve">  </w:t>
       </w:r>
     </w:p>
     <w:p>
@@ -987,7 +1248,7 @@
           <w:szCs w:val="24"/>
           <w:lang w:val="en" w:eastAsia="zh-CN" w:bidi="ar"/>
         </w:rPr>
-        <w:t xml:space="preserve">char* tags[],char* except[]); </w:t>
+        <w:t>void addTag(char* namephoto);</w:t>
       </w:r>
     </w:p>
     <w:p>
@@ -1012,6 +1273,22 @@
           <w:lang w:val="en" w:eastAsia="zh-CN" w:bidi="ar"/>
         </w:rPr>
       </w:pPr>
+      <w:r>
+        <w:rPr>
+          <w:rFonts w:hint="default" w:ascii="Tlwg Mono" w:hAnsi="Tlwg Mono" w:eastAsia="SimSun" w:cs="Tlwg Mono"/>
+          <w:b w:val="0"/>
+          <w:bCs w:val="0"/>
+          <w:i w:val="0"/>
+          <w:caps w:val="0"/>
+          <w:color w:val="000000"/>
+          <w:spacing w:val="0"/>
+          <w:kern w:val="0"/>
+          <w:sz w:val="24"/>
+          <w:szCs w:val="24"/>
+          <w:lang w:val="en" w:eastAsia="zh-CN" w:bidi="ar"/>
+        </w:rPr>
+        <w:t>void deleteTag(char* namephoto);</w:t>
+      </w:r>
     </w:p>
     <w:p>
       <w:pPr>
@@ -1022,35 +1299,19 @@
         <w:ind w:firstLine="420" w:firstLineChars="0"/>
         <w:jc w:val="left"/>
         <w:rPr>
-          <w:rFonts w:hint="default" w:ascii="Tlwg Mono" w:hAnsi="Tlwg Mono" w:eastAsia="SimSun" w:cs="Tlwg Mono"/>
-          <w:b w:val="0"/>
-          <w:bCs w:val="0"/>
-          <w:i w:val="0"/>
-          <w:caps w:val="0"/>
-          <w:color w:val="000000"/>
-          <w:spacing w:val="0"/>
-          <w:kern w:val="0"/>
-          <w:sz w:val="24"/>
-          <w:szCs w:val="24"/>
-          <w:lang w:val="en" w:eastAsia="zh-CN" w:bidi="ar"/>
-        </w:rPr>
-      </w:pPr>
-      <w:r>
-        <w:rPr>
-          <w:rFonts w:hint="default" w:ascii="Tlwg Mono" w:hAnsi="Tlwg Mono" w:eastAsia="SimSun" w:cs="Tlwg Mono"/>
-          <w:b w:val="0"/>
-          <w:bCs w:val="0"/>
-          <w:i w:val="0"/>
-          <w:caps w:val="0"/>
-          <w:color w:val="000000"/>
-          <w:spacing w:val="0"/>
-          <w:kern w:val="0"/>
-          <w:sz w:val="24"/>
-          <w:szCs w:val="24"/>
-          <w:lang w:val="en" w:eastAsia="zh-CN" w:bidi="ar"/>
-        </w:rPr>
-        <w:t xml:space="preserve">void findSimilar(HASHITEM_T* ht[],PHOTO_T* photo);  </w:t>
-      </w:r>
+          <w:rFonts w:hint="default" w:ascii="Times New Roman" w:hAnsi="Times New Roman" w:eastAsia="SimSun" w:cs="Times New Roman"/>
+          <w:b w:val="0"/>
+          <w:bCs w:val="0"/>
+          <w:i w:val="0"/>
+          <w:caps w:val="0"/>
+          <w:color w:val="000000"/>
+          <w:spacing w:val="0"/>
+          <w:kern w:val="0"/>
+          <w:sz w:val="24"/>
+          <w:szCs w:val="24"/>
+          <w:lang w:val="en" w:eastAsia="zh-CN" w:bidi="ar"/>
+        </w:rPr>
+      </w:pPr>
     </w:p>
     <w:p>
       <w:pPr>
@@ -1061,35 +1322,19 @@
         <w:ind w:firstLine="420" w:firstLineChars="0"/>
         <w:jc w:val="left"/>
         <w:rPr>
-          <w:rFonts w:hint="default" w:ascii="Tlwg Mono" w:hAnsi="Tlwg Mono" w:eastAsia="SimSun" w:cs="Tlwg Mono"/>
-          <w:b w:val="0"/>
-          <w:bCs w:val="0"/>
-          <w:i w:val="0"/>
-          <w:caps w:val="0"/>
-          <w:color w:val="000000"/>
-          <w:spacing w:val="0"/>
-          <w:kern w:val="0"/>
-          <w:sz w:val="24"/>
-          <w:szCs w:val="24"/>
-          <w:lang w:val="en" w:eastAsia="zh-CN" w:bidi="ar"/>
-        </w:rPr>
-      </w:pPr>
-      <w:r>
-        <w:rPr>
-          <w:rFonts w:hint="default" w:ascii="Tlwg Mono" w:hAnsi="Tlwg Mono" w:eastAsia="SimSun" w:cs="Tlwg Mono"/>
-          <w:b w:val="0"/>
-          <w:bCs w:val="0"/>
-          <w:i w:val="0"/>
-          <w:caps w:val="0"/>
-          <w:color w:val="000000"/>
-          <w:spacing w:val="0"/>
-          <w:kern w:val="0"/>
-          <w:sz w:val="24"/>
-          <w:szCs w:val="24"/>
-          <w:lang w:val="en" w:eastAsia="zh-CN" w:bidi="ar"/>
-        </w:rPr>
-        <w:t>void addTag(PHOTO_T* photo,char* tags[],int count);</w:t>
-      </w:r>
+          <w:rFonts w:hint="default" w:ascii="Times New Roman" w:hAnsi="Times New Roman" w:eastAsia="SimSun" w:cs="Times New Roman"/>
+          <w:b w:val="0"/>
+          <w:bCs w:val="0"/>
+          <w:i w:val="0"/>
+          <w:caps w:val="0"/>
+          <w:color w:val="000000"/>
+          <w:spacing w:val="0"/>
+          <w:kern w:val="0"/>
+          <w:sz w:val="24"/>
+          <w:szCs w:val="24"/>
+          <w:lang w:val="en" w:eastAsia="zh-CN" w:bidi="ar"/>
+        </w:rPr>
+      </w:pPr>
     </w:p>
     <w:p>
       <w:pPr>
@@ -1100,227 +1345,26 @@
         <w:ind w:firstLine="420" w:firstLineChars="0"/>
         <w:jc w:val="left"/>
         <w:rPr>
-          <w:rFonts w:hint="default" w:ascii="Tlwg Mono" w:hAnsi="Tlwg Mono" w:eastAsia="SimSun" w:cs="Tlwg Mono"/>
-          <w:b w:val="0"/>
-          <w:bCs w:val="0"/>
-          <w:i w:val="0"/>
-          <w:caps w:val="0"/>
-          <w:color w:val="000000"/>
-          <w:spacing w:val="0"/>
-          <w:kern w:val="0"/>
-          <w:sz w:val="24"/>
-          <w:szCs w:val="24"/>
-          <w:lang w:val="en" w:eastAsia="zh-CN" w:bidi="ar"/>
-        </w:rPr>
-      </w:pPr>
-      <w:r>
-        <w:rPr>
-          <w:rFonts w:hint="default" w:ascii="Tlwg Mono" w:hAnsi="Tlwg Mono" w:eastAsia="SimSun" w:cs="Tlwg Mono"/>
-          <w:b w:val="0"/>
-          <w:bCs w:val="0"/>
-          <w:i w:val="0"/>
-          <w:caps w:val="0"/>
-          <w:color w:val="000000"/>
-          <w:spacing w:val="0"/>
-          <w:kern w:val="0"/>
-          <w:sz w:val="24"/>
-          <w:szCs w:val="24"/>
-          <w:lang w:val="en" w:eastAsia="zh-CN" w:bidi="ar"/>
-        </w:rPr>
-        <w:t>void deleteTag((PHOTO_T* photo,char* tags[],int count);</w:t>
-      </w:r>
-    </w:p>
-    <w:p>
-      <w:pPr>
-        <w:keepNext w:val="0"/>
-        <w:keepLines w:val="0"/>
-        <w:widowControl/>
-        <w:suppressLineNumbers w:val="0"/>
-        <w:ind w:firstLine="420" w:firstLineChars="0"/>
-        <w:jc w:val="left"/>
-        <w:rPr>
-          <w:rFonts w:hint="default" w:ascii="Times New Roman" w:hAnsi="Times New Roman" w:eastAsia="SimSun" w:cs="Times New Roman"/>
-          <w:b w:val="0"/>
-          <w:bCs w:val="0"/>
-          <w:i w:val="0"/>
-          <w:caps w:val="0"/>
-          <w:color w:val="000000"/>
-          <w:spacing w:val="0"/>
-          <w:kern w:val="0"/>
-          <w:sz w:val="24"/>
-          <w:szCs w:val="24"/>
-          <w:lang w:val="en" w:eastAsia="zh-CN" w:bidi="ar"/>
-        </w:rPr>
-      </w:pPr>
-    </w:p>
-    <w:p>
-      <w:pPr>
-        <w:keepNext w:val="0"/>
-        <w:keepLines w:val="0"/>
-        <w:widowControl/>
-        <w:suppressLineNumbers w:val="0"/>
-        <w:ind w:firstLine="420" w:firstLineChars="0"/>
-        <w:jc w:val="left"/>
-        <w:rPr>
-          <w:rFonts w:hint="default" w:ascii="Times New Roman" w:hAnsi="Times New Roman" w:eastAsia="SimSun" w:cs="Times New Roman"/>
-          <w:b w:val="0"/>
-          <w:bCs w:val="0"/>
-          <w:i w:val="0"/>
-          <w:caps w:val="0"/>
-          <w:color w:val="000000"/>
-          <w:spacing w:val="0"/>
-          <w:kern w:val="0"/>
-          <w:sz w:val="24"/>
-          <w:szCs w:val="24"/>
-          <w:lang w:val="en" w:eastAsia="zh-CN" w:bidi="ar"/>
-        </w:rPr>
-      </w:pPr>
-    </w:p>
-    <w:p>
-      <w:pPr>
-        <w:keepNext w:val="0"/>
-        <w:keepLines w:val="0"/>
-        <w:widowControl/>
-        <w:suppressLineNumbers w:val="0"/>
-        <w:ind w:firstLine="420" w:firstLineChars="0"/>
-        <w:jc w:val="left"/>
-        <w:rPr>
-          <w:rFonts w:hint="default" w:ascii="Times New Roman" w:hAnsi="Times New Roman" w:eastAsia="SimSun" w:cs="Times New Roman"/>
-          <w:b w:val="0"/>
-          <w:bCs w:val="0"/>
-          <w:i w:val="0"/>
-          <w:caps w:val="0"/>
-          <w:color w:val="000000"/>
-          <w:spacing w:val="0"/>
-          <w:kern w:val="0"/>
-          <w:sz w:val="24"/>
-          <w:szCs w:val="24"/>
-          <w:lang w:val="en" w:eastAsia="zh-CN" w:bidi="ar"/>
-        </w:rPr>
-      </w:pPr>
-    </w:p>
-    <w:p>
-      <w:pPr>
-        <w:keepNext w:val="0"/>
-        <w:keepLines w:val="0"/>
-        <w:widowControl/>
-        <w:suppressLineNumbers w:val="0"/>
-        <w:ind w:firstLine="420" w:firstLineChars="0"/>
-        <w:jc w:val="left"/>
-        <w:rPr>
-          <w:rFonts w:hint="default" w:ascii="Times New Roman" w:hAnsi="Times New Roman" w:eastAsia="SimSun" w:cs="Times New Roman"/>
-          <w:b w:val="0"/>
-          <w:bCs w:val="0"/>
-          <w:i w:val="0"/>
-          <w:caps w:val="0"/>
-          <w:color w:val="000000"/>
-          <w:spacing w:val="0"/>
-          <w:kern w:val="0"/>
-          <w:sz w:val="24"/>
-          <w:szCs w:val="24"/>
-          <w:lang w:val="en" w:eastAsia="zh-CN" w:bidi="ar"/>
-        </w:rPr>
-      </w:pPr>
-    </w:p>
-    <w:p>
-      <w:pPr>
-        <w:keepNext w:val="0"/>
-        <w:keepLines w:val="0"/>
-        <w:widowControl/>
-        <w:suppressLineNumbers w:val="0"/>
-        <w:ind w:firstLine="420" w:firstLineChars="0"/>
-        <w:jc w:val="left"/>
-        <w:rPr>
-          <w:rFonts w:hint="default" w:ascii="Times New Roman" w:hAnsi="Times New Roman" w:eastAsia="SimSun" w:cs="Times New Roman"/>
-          <w:b w:val="0"/>
-          <w:bCs w:val="0"/>
-          <w:i w:val="0"/>
-          <w:caps w:val="0"/>
-          <w:color w:val="000000"/>
-          <w:spacing w:val="0"/>
-          <w:kern w:val="0"/>
-          <w:sz w:val="24"/>
-          <w:szCs w:val="24"/>
-          <w:lang w:val="en" w:eastAsia="zh-CN" w:bidi="ar"/>
-        </w:rPr>
-      </w:pPr>
-    </w:p>
-    <w:p>
-      <w:pPr>
-        <w:keepNext w:val="0"/>
-        <w:keepLines w:val="0"/>
-        <w:widowControl/>
-        <w:suppressLineNumbers w:val="0"/>
-        <w:ind w:firstLine="420" w:firstLineChars="0"/>
-        <w:jc w:val="left"/>
-        <w:rPr>
-          <w:rFonts w:hint="default" w:ascii="Times New Roman" w:hAnsi="Times New Roman" w:eastAsia="SimSun" w:cs="Times New Roman"/>
-          <w:b w:val="0"/>
-          <w:bCs w:val="0"/>
-          <w:i w:val="0"/>
-          <w:caps w:val="0"/>
-          <w:color w:val="000000"/>
-          <w:spacing w:val="0"/>
-          <w:kern w:val="0"/>
-          <w:sz w:val="24"/>
-          <w:szCs w:val="24"/>
-          <w:lang w:val="en" w:eastAsia="zh-CN" w:bidi="ar"/>
-        </w:rPr>
-      </w:pPr>
-    </w:p>
-    <w:p>
-      <w:pPr>
-        <w:keepNext w:val="0"/>
-        <w:keepLines w:val="0"/>
-        <w:widowControl/>
-        <w:suppressLineNumbers w:val="0"/>
-        <w:ind w:firstLine="420" w:firstLineChars="0"/>
-        <w:jc w:val="left"/>
-        <w:rPr>
-          <w:rFonts w:hint="default" w:ascii="Times New Roman" w:hAnsi="Times New Roman" w:eastAsia="SimSun" w:cs="Times New Roman"/>
-          <w:b w:val="0"/>
-          <w:bCs w:val="0"/>
-          <w:i w:val="0"/>
-          <w:caps w:val="0"/>
-          <w:color w:val="000000"/>
-          <w:spacing w:val="0"/>
-          <w:kern w:val="0"/>
-          <w:sz w:val="24"/>
-          <w:szCs w:val="24"/>
-          <w:lang w:val="en" w:eastAsia="zh-CN" w:bidi="ar"/>
-        </w:rPr>
-      </w:pPr>
-    </w:p>
-    <w:p>
-      <w:pPr>
-        <w:keepNext w:val="0"/>
-        <w:keepLines w:val="0"/>
-        <w:widowControl/>
-        <w:suppressLineNumbers w:val="0"/>
-        <w:ind w:firstLine="420" w:firstLineChars="0"/>
-        <w:jc w:val="left"/>
-        <w:rPr>
-          <w:rFonts w:hint="default" w:ascii="Times New Roman" w:hAnsi="Times New Roman" w:eastAsia="SimSun" w:cs="Times New Roman"/>
-          <w:b w:val="0"/>
-          <w:bCs w:val="0"/>
-          <w:i w:val="0"/>
-          <w:caps w:val="0"/>
-          <w:color w:val="000000"/>
-          <w:spacing w:val="0"/>
-          <w:kern w:val="0"/>
-          <w:sz w:val="24"/>
-          <w:szCs w:val="24"/>
-          <w:lang w:val="en" w:eastAsia="zh-CN" w:bidi="ar"/>
-        </w:rPr>
-      </w:pPr>
-    </w:p>
-    <w:p>
-      <w:pPr>
-        <w:keepNext w:val="0"/>
-        <w:keepLines w:val="0"/>
-        <w:widowControl/>
-        <w:suppressLineNumbers w:val="0"/>
-        <w:ind w:firstLine="420" w:firstLineChars="0"/>
+          <w:rFonts w:hint="default" w:ascii="Times New Roman" w:hAnsi="Times New Roman" w:eastAsia="SimSun" w:cs="Times New Roman"/>
+          <w:b w:val="0"/>
+          <w:bCs w:val="0"/>
+          <w:i w:val="0"/>
+          <w:caps w:val="0"/>
+          <w:color w:val="000000"/>
+          <w:spacing w:val="0"/>
+          <w:kern w:val="0"/>
+          <w:sz w:val="24"/>
+          <w:szCs w:val="24"/>
+          <w:lang w:val="en" w:eastAsia="zh-CN" w:bidi="ar"/>
+        </w:rPr>
+      </w:pPr>
+    </w:p>
+    <w:p>
+      <w:pPr>
+        <w:keepNext w:val="0"/>
+        <w:keepLines w:val="0"/>
+        <w:widowControl/>
+        <w:suppressLineNumbers w:val="0"/>
         <w:jc w:val="left"/>
         <w:rPr>
           <w:rFonts w:hint="default" w:ascii="Times New Roman" w:hAnsi="Times New Roman" w:eastAsia="SimSun" w:cs="Times New Roman"/>
@@ -1373,7 +1417,7 @@
           <w:szCs w:val="24"/>
           <w:lang w:val="en" w:eastAsia="zh-CN" w:bidi="ar"/>
         </w:rPr>
-        <w:t>view.c</w:t>
+        <w:t>view.c (user interface)</w:t>
       </w:r>
     </w:p>
     <w:p>
@@ -1831,7 +1875,7 @@
           <w:szCs w:val="24"/>
           <w:lang w:val="en" w:eastAsia="zh-CN" w:bidi="ar"/>
         </w:rPr>
-        <w:t>controller.c</w:t>
+        <w:t>controller.c (controller)</w:t>
       </w:r>
     </w:p>
     <w:p>
@@ -1954,7 +1998,7 @@
           <w:szCs w:val="24"/>
           <w:lang w:val="en" w:eastAsia="zh-CN" w:bidi="ar"/>
         </w:rPr>
-        <w:t>void handlemenu(PHOTO* pHead,HASHITEM_T* ht[]);</w:t>
+        <w:t>void handlemenu();</w:t>
       </w:r>
     </w:p>
     <w:p>
@@ -1993,7 +2037,7 @@
           <w:szCs w:val="24"/>
           <w:lang w:val="en" w:eastAsia="zh-CN" w:bidi="ar"/>
         </w:rPr>
-        <w:t>void handleSearchByTag(HASHITEM_T* ht[]);</w:t>
+        <w:t>void handleSearchByTag();</w:t>
       </w:r>
     </w:p>
     <w:p>
@@ -2032,7 +2076,7 @@
           <w:szCs w:val="24"/>
           <w:lang w:val="en" w:eastAsia="zh-CN" w:bidi="ar"/>
         </w:rPr>
-        <w:t xml:space="preserve">void handleSearchCondition(HASHITEM_T* ht[]); </w:t>
+        <w:t xml:space="preserve">void handleSearchCondition(); </w:t>
       </w:r>
     </w:p>
     <w:p>
@@ -2071,7 +2115,7 @@
           <w:szCs w:val="24"/>
           <w:lang w:val="en" w:eastAsia="zh-CN" w:bidi="ar"/>
         </w:rPr>
-        <w:t>void handleAddTag(PHOTO* pHead);</w:t>
+        <w:t>void handleAddTag();</w:t>
       </w:r>
     </w:p>
     <w:p>
@@ -2110,46 +2154,7 @@
           <w:szCs w:val="24"/>
           <w:lang w:val="en" w:eastAsia="zh-CN" w:bidi="ar"/>
         </w:rPr>
-        <w:t>void handleDeleteTag(PHOTO* pHead);</w:t>
-      </w:r>
-    </w:p>
-    <w:p>
-      <w:pPr>
-        <w:keepNext w:val="0"/>
-        <w:keepLines w:val="0"/>
-        <w:widowControl/>
-        <w:suppressLineNumbers w:val="0"/>
-        <w:ind w:firstLine="420" w:firstLineChars="0"/>
-        <w:jc w:val="left"/>
-        <w:rPr>
-          <w:rFonts w:hint="default" w:ascii="Tlwg Mono" w:hAnsi="Tlwg Mono" w:eastAsia="SimSun" w:cs="Tlwg Mono"/>
-          <w:b w:val="0"/>
-          <w:bCs w:val="0"/>
-          <w:i w:val="0"/>
-          <w:caps w:val="0"/>
-          <w:color w:val="000000"/>
-          <w:spacing w:val="0"/>
-          <w:kern w:val="0"/>
-          <w:sz w:val="24"/>
-          <w:szCs w:val="24"/>
-          <w:lang w:val="en" w:eastAsia="zh-CN" w:bidi="ar"/>
-        </w:rPr>
-      </w:pPr>
-      <w:r>
-        <w:rPr>
-          <w:rFonts w:hint="default" w:ascii="Tlwg Mono" w:hAnsi="Tlwg Mono" w:eastAsia="SimSun" w:cs="Tlwg Mono"/>
-          <w:b w:val="0"/>
-          <w:bCs w:val="0"/>
-          <w:i w:val="0"/>
-          <w:caps w:val="0"/>
-          <w:color w:val="000000"/>
-          <w:spacing w:val="0"/>
-          <w:kern w:val="0"/>
-          <w:sz w:val="24"/>
-          <w:szCs w:val="24"/>
-          <w:lang w:val="en" w:eastAsia="zh-CN" w:bidi="ar"/>
-        </w:rPr>
-        <w:t>void handle</w:t>
+        <w:t>void handleDeleteTag();</w:t>
       </w:r>
     </w:p>
     <w:p>
@@ -2289,7 +2294,7 @@
           <w:szCs w:val="24"/>
           <w:lang w:val="en" w:eastAsia="zh-CN" w:bidi="ar"/>
         </w:rPr>
-        <w:t>dtype.c</w:t>
+        <w:t>dtype.c (ADT)</w:t>
       </w:r>
     </w:p>
     <w:p>
@@ -2753,7 +2758,7 @@
           <w:szCs w:val="24"/>
           <w:lang w:val="en" w:eastAsia="zh-CN" w:bidi="ar"/>
         </w:rPr>
-        <w:t>void insertitem(char* key, PHOTO_T* item);</w:t>
+        <w:t>void insertitem(char* key, PHOTO_T* item,HASHITEM_T* hash[]);</w:t>
       </w:r>
     </w:p>
     <w:p>
@@ -2792,7 +2797,7 @@
           <w:szCs w:val="24"/>
           <w:lang w:val="en" w:eastAsia="zh-CN" w:bidi="ar"/>
         </w:rPr>
-        <w:t>void freeHash(HASHITEM_T* ht[]);</w:t>
+        <w:t>HASHITEM_T* getlist(char* key,HASHITEM_T* hash[]);</w:t>
       </w:r>
     </w:p>
     <w:p>
@@ -2804,220 +2809,873 @@
         <w:ind w:firstLine="420" w:firstLineChars="0"/>
         <w:jc w:val="left"/>
         <w:rPr>
-          <w:rFonts w:hint="default" w:ascii="Times New Roman" w:hAnsi="Times New Roman" w:eastAsia="SimSun" w:cs="Times New Roman"/>
-          <w:b w:val="0"/>
-          <w:bCs w:val="0"/>
-          <w:i w:val="0"/>
-          <w:caps w:val="0"/>
-          <w:color w:val="000000"/>
-          <w:spacing w:val="0"/>
-          <w:kern w:val="0"/>
-          <w:sz w:val="24"/>
-          <w:szCs w:val="24"/>
-          <w:lang w:val="en" w:eastAsia="zh-CN" w:bidi="ar"/>
-        </w:rPr>
-      </w:pPr>
-    </w:p>
-    <w:p>
-      <w:pPr>
-        <w:keepNext w:val="0"/>
-        <w:keepLines w:val="0"/>
-        <w:widowControl/>
-        <w:suppressLineNumbers w:val="0"/>
-        <w:ind w:firstLine="420" w:firstLineChars="0"/>
-        <w:jc w:val="left"/>
-        <w:rPr>
-          <w:rFonts w:hint="default" w:ascii="Times New Roman" w:hAnsi="Times New Roman" w:eastAsia="SimSun" w:cs="Times New Roman"/>
-          <w:b w:val="0"/>
-          <w:bCs w:val="0"/>
-          <w:i w:val="0"/>
-          <w:caps w:val="0"/>
-          <w:color w:val="000000"/>
-          <w:spacing w:val="0"/>
-          <w:kern w:val="0"/>
-          <w:sz w:val="24"/>
-          <w:szCs w:val="24"/>
-          <w:lang w:val="en" w:eastAsia="zh-CN" w:bidi="ar"/>
-        </w:rPr>
-      </w:pPr>
-    </w:p>
-    <w:p>
-      <w:pPr>
-        <w:keepNext w:val="0"/>
-        <w:keepLines w:val="0"/>
-        <w:widowControl/>
-        <w:suppressLineNumbers w:val="0"/>
-        <w:jc w:val="left"/>
-        <w:rPr>
-          <w:rFonts w:hint="default" w:ascii="Times New Roman" w:hAnsi="Times New Roman" w:eastAsia="SimSun" w:cs="Times New Roman"/>
+          <w:rFonts w:hint="default" w:ascii="Tlwg Mono" w:hAnsi="Tlwg Mono" w:eastAsia="SimSun" w:cs="Tlwg Mono"/>
+          <w:b w:val="0"/>
+          <w:bCs w:val="0"/>
+          <w:i w:val="0"/>
+          <w:caps w:val="0"/>
+          <w:color w:val="000000"/>
+          <w:spacing w:val="0"/>
+          <w:kern w:val="0"/>
+          <w:sz w:val="24"/>
+          <w:szCs w:val="24"/>
+          <w:lang w:val="en" w:eastAsia="zh-CN" w:bidi="ar"/>
+        </w:rPr>
+      </w:pPr>
+      <w:r>
+        <w:rPr>
+          <w:rFonts w:hint="default" w:ascii="Tlwg Mono" w:hAnsi="Tlwg Mono" w:eastAsia="SimSun" w:cs="Tlwg Mono"/>
+          <w:b w:val="0"/>
+          <w:bCs w:val="0"/>
+          <w:i w:val="0"/>
+          <w:caps w:val="0"/>
+          <w:color w:val="000000"/>
+          <w:spacing w:val="0"/>
+          <w:kern w:val="0"/>
+          <w:sz w:val="24"/>
+          <w:szCs w:val="24"/>
+          <w:lang w:val="en" w:eastAsia="zh-CN" w:bidi="ar"/>
+        </w:rPr>
+        <w:t>void freeHash(HASHITEM_T* hash[]);</w:t>
+      </w:r>
+    </w:p>
+    <w:p>
+      <w:pPr>
+        <w:keepNext w:val="0"/>
+        <w:keepLines w:val="0"/>
+        <w:widowControl/>
+        <w:suppressLineNumbers w:val="0"/>
+        <w:jc w:val="left"/>
+        <w:rPr>
+          <w:rFonts w:hint="default" w:ascii="Times New Roman" w:hAnsi="Times New Roman" w:eastAsia="SimSun" w:cs="Times New Roman"/>
+          <w:b w:val="0"/>
+          <w:bCs w:val="0"/>
+          <w:i w:val="0"/>
+          <w:caps w:val="0"/>
+          <w:color w:val="000000"/>
+          <w:spacing w:val="0"/>
+          <w:kern w:val="0"/>
+          <w:sz w:val="24"/>
+          <w:szCs w:val="24"/>
+          <w:lang w:val="en" w:eastAsia="zh-CN" w:bidi="ar"/>
+        </w:rPr>
+      </w:pPr>
+    </w:p>
+    <w:p>
+      <w:pPr>
+        <w:rPr>
+          <w:rFonts w:ascii="Times New Roman" w:hAnsi="Times New Roman" w:eastAsia="SimSun" w:cs="Times New Roman"/>
+          <w:color w:val="000000"/>
+          <w:sz w:val="24"/>
+          <w:szCs w:val="24"/>
+          <w:u w:val="single"/>
+          <w:lang w:val="en" w:bidi="ar"/>
+        </w:rPr>
+      </w:pPr>
+      <w:r>
+        <w:rPr>
+          <w:rFonts w:ascii="Times New Roman" w:hAnsi="Times New Roman" w:cs="Times New Roman"/>
           <w:b/>
           <w:bCs/>
-          <w:i w:val="0"/>
-          <w:caps w:val="0"/>
-          <w:color w:val="000000"/>
-          <w:spacing w:val="0"/>
-          <w:kern w:val="0"/>
-          <w:sz w:val="24"/>
-          <w:szCs w:val="24"/>
-          <w:lang w:val="en" w:eastAsia="zh-CN" w:bidi="ar"/>
-        </w:rPr>
-      </w:pPr>
-    </w:p>
-    <w:p>
-      <w:pPr>
-        <w:keepNext w:val="0"/>
-        <w:keepLines w:val="0"/>
-        <w:widowControl/>
-        <w:suppressLineNumbers w:val="0"/>
-        <w:jc w:val="left"/>
-        <w:rPr>
-          <w:rFonts w:hint="default" w:ascii="Times New Roman" w:hAnsi="Times New Roman" w:eastAsia="SimSun" w:cs="Times New Roman"/>
+          <w:sz w:val="28"/>
+          <w:szCs w:val="28"/>
+          <w:lang w:val="en"/>
+        </w:rPr>
+        <w:t>Data structures used</w:t>
+      </w:r>
+    </w:p>
+    <w:p>
+      <w:pPr>
+        <w:rPr>
+          <w:rFonts w:ascii="Times New Roman" w:hAnsi="Times New Roman" w:eastAsia="SimSun" w:cs="Times New Roman"/>
           <w:b/>
           <w:bCs/>
-          <w:i w:val="0"/>
-          <w:caps w:val="0"/>
-          <w:color w:val="000000"/>
-          <w:spacing w:val="0"/>
-          <w:kern w:val="0"/>
-          <w:sz w:val="24"/>
-          <w:szCs w:val="24"/>
-          <w:lang w:val="en" w:eastAsia="zh-CN" w:bidi="ar"/>
-        </w:rPr>
-      </w:pPr>
-    </w:p>
-    <w:p>
-      <w:pPr>
-        <w:keepNext w:val="0"/>
-        <w:keepLines w:val="0"/>
-        <w:widowControl/>
-        <w:suppressLineNumbers w:val="0"/>
-        <w:jc w:val="left"/>
-        <w:rPr>
-          <w:rFonts w:hint="default" w:ascii="Times New Roman" w:hAnsi="Times New Roman" w:eastAsia="SimSun" w:cs="Times New Roman"/>
+          <w:color w:val="000000"/>
+          <w:sz w:val="24"/>
+          <w:szCs w:val="24"/>
+          <w:lang w:val="en" w:bidi="ar"/>
+        </w:rPr>
+      </w:pPr>
+      <w:r>
+        <w:rPr>
+          <w:rFonts w:ascii="Times New Roman" w:hAnsi="Times New Roman" w:eastAsia="SimSun" w:cs="Times New Roman"/>
+          <w:color w:val="000000"/>
+          <w:sz w:val="24"/>
+          <w:szCs w:val="24"/>
+          <w:u w:val="single"/>
+          <w:lang w:val="en" w:bidi="ar"/>
+        </w:rPr>
+        <w:t>Photo Structure</w:t>
+      </w:r>
+    </w:p>
+    <w:p>
+      <w:pPr>
+        <w:rPr>
+          <w:rFonts w:ascii="Tlwg Mono" w:hAnsi="Tlwg Mono" w:eastAsia="SimSun" w:cs="Tlwg Mono"/>
+          <w:color w:val="000000"/>
+          <w:sz w:val="24"/>
+          <w:szCs w:val="24"/>
+          <w:lang w:val="en" w:bidi="ar"/>
+        </w:rPr>
+      </w:pPr>
+      <w:r>
+        <w:rPr>
+          <w:rFonts w:ascii="Tlwg Mono" w:hAnsi="Tlwg Mono" w:eastAsia="SimSun" w:cs="Tlwg Mono"/>
+          <w:color w:val="000000"/>
+          <w:sz w:val="24"/>
+          <w:szCs w:val="24"/>
+          <w:lang w:val="en" w:bidi="ar"/>
+        </w:rPr>
+        <w:t>typedef struct _listtag</w:t>
+      </w:r>
+    </w:p>
+    <w:p>
+      <w:pPr>
+        <w:ind w:firstLine="420"/>
+        <w:rPr>
+          <w:rFonts w:ascii="Tlwg Mono" w:hAnsi="Tlwg Mono" w:eastAsia="SimSun" w:cs="Tlwg Mono"/>
+          <w:color w:val="000000"/>
+          <w:sz w:val="24"/>
+          <w:szCs w:val="24"/>
+          <w:lang w:val="en" w:bidi="ar"/>
+        </w:rPr>
+      </w:pPr>
+      <w:r>
+        <w:rPr>
+          <w:rFonts w:ascii="Tlwg Mono" w:hAnsi="Tlwg Mono" w:eastAsia="SimSun" w:cs="Tlwg Mono"/>
+          <w:color w:val="000000"/>
+          <w:sz w:val="24"/>
+          <w:szCs w:val="24"/>
+          <w:lang w:val="en" w:bidi="ar"/>
+        </w:rPr>
+        <w:t>{</w:t>
+      </w:r>
+    </w:p>
+    <w:p>
+      <w:pPr>
+        <w:ind w:firstLine="420"/>
+        <w:rPr>
+          <w:rFonts w:ascii="Tlwg Mono" w:hAnsi="Tlwg Mono" w:eastAsia="SimSun" w:cs="Tlwg Mono"/>
+          <w:color w:val="000000"/>
+          <w:sz w:val="24"/>
+          <w:szCs w:val="24"/>
+          <w:lang w:val="en" w:bidi="ar"/>
+        </w:rPr>
+      </w:pPr>
+      <w:r>
+        <w:rPr>
+          <w:rFonts w:ascii="Tlwg Mono" w:hAnsi="Tlwg Mono" w:eastAsia="SimSun" w:cs="Tlwg Mono"/>
+          <w:color w:val="000000"/>
+          <w:sz w:val="24"/>
+          <w:szCs w:val="24"/>
+          <w:lang w:val="en" w:bidi="ar"/>
+        </w:rPr>
+        <w:t>/*linklist of tags*/</w:t>
+      </w:r>
+    </w:p>
+    <w:p>
+      <w:pPr>
+        <w:ind w:firstLine="420"/>
+        <w:rPr>
+          <w:rFonts w:ascii="Tlwg Mono" w:hAnsi="Tlwg Mono" w:eastAsia="SimSun" w:cs="Tlwg Mono"/>
+          <w:color w:val="000000"/>
+          <w:sz w:val="24"/>
+          <w:szCs w:val="24"/>
+          <w:lang w:val="en" w:bidi="ar"/>
+        </w:rPr>
+      </w:pPr>
+      <w:r>
+        <w:rPr>
+          <w:rFonts w:ascii="Tlwg Mono" w:hAnsi="Tlwg Mono" w:eastAsia="SimSun" w:cs="Tlwg Mono"/>
+          <w:color w:val="000000"/>
+          <w:sz w:val="24"/>
+          <w:szCs w:val="24"/>
+          <w:lang w:val="en" w:bidi="ar"/>
+        </w:rPr>
+        <w:t>char* nametag; /*name of the tag*/</w:t>
+      </w:r>
+    </w:p>
+    <w:p>
+      <w:pPr>
+        <w:ind w:firstLine="420"/>
+        <w:rPr>
+          <w:rFonts w:ascii="Tlwg Mono" w:hAnsi="Tlwg Mono" w:eastAsia="SimSun" w:cs="Tlwg Mono"/>
+          <w:color w:val="000000"/>
+          <w:sz w:val="24"/>
+          <w:szCs w:val="24"/>
+          <w:lang w:val="en" w:bidi="ar"/>
+        </w:rPr>
+      </w:pPr>
+      <w:r>
+        <w:rPr>
+          <w:rFonts w:ascii="Tlwg Mono" w:hAnsi="Tlwg Mono" w:eastAsia="SimSun" w:cs="Tlwg Mono"/>
+          <w:color w:val="000000"/>
+          <w:sz w:val="24"/>
+          <w:szCs w:val="24"/>
+          <w:lang w:val="en" w:bidi="ar"/>
+        </w:rPr>
+        <w:t>struct _listtag *next;</w:t>
+      </w:r>
+    </w:p>
+    <w:p>
+      <w:pPr>
+        <w:ind w:firstLine="420"/>
+        <w:rPr>
+          <w:rFonts w:ascii="Tlwg Mono" w:hAnsi="Tlwg Mono" w:eastAsia="SimSun" w:cs="Tlwg Mono"/>
           <w:b/>
           <w:bCs/>
-          <w:i w:val="0"/>
-          <w:caps w:val="0"/>
-          <w:color w:val="000000"/>
-          <w:spacing w:val="0"/>
-          <w:kern w:val="0"/>
-          <w:sz w:val="24"/>
-          <w:szCs w:val="24"/>
-          <w:lang w:val="en" w:eastAsia="zh-CN" w:bidi="ar"/>
-        </w:rPr>
-      </w:pPr>
-    </w:p>
-    <w:p>
-      <w:pPr>
-        <w:keepNext w:val="0"/>
-        <w:keepLines w:val="0"/>
-        <w:widowControl/>
-        <w:suppressLineNumbers w:val="0"/>
-        <w:jc w:val="left"/>
-        <w:rPr>
-          <w:rFonts w:hint="default" w:ascii="Times New Roman" w:hAnsi="Times New Roman" w:eastAsia="SimSun" w:cs="Times New Roman"/>
-          <w:b/>
-          <w:bCs/>
-          <w:i w:val="0"/>
-          <w:caps w:val="0"/>
-          <w:color w:val="000000"/>
-          <w:spacing w:val="0"/>
-          <w:kern w:val="0"/>
-          <w:sz w:val="24"/>
-          <w:szCs w:val="24"/>
-          <w:lang w:val="en" w:eastAsia="zh-CN" w:bidi="ar"/>
-        </w:rPr>
-      </w:pPr>
-    </w:p>
-    <w:p>
-      <w:pPr>
-        <w:keepNext w:val="0"/>
-        <w:keepLines w:val="0"/>
-        <w:widowControl/>
-        <w:suppressLineNumbers w:val="0"/>
-        <w:jc w:val="left"/>
-        <w:rPr>
-          <w:rFonts w:hint="default" w:ascii="Times New Roman" w:hAnsi="Times New Roman" w:eastAsia="SimSun" w:cs="Times New Roman"/>
-          <w:b/>
-          <w:bCs/>
-          <w:i w:val="0"/>
-          <w:caps w:val="0"/>
-          <w:color w:val="000000"/>
-          <w:spacing w:val="0"/>
-          <w:kern w:val="0"/>
-          <w:sz w:val="24"/>
-          <w:szCs w:val="24"/>
-          <w:lang w:val="en" w:eastAsia="zh-CN" w:bidi="ar"/>
-        </w:rPr>
-      </w:pPr>
-    </w:p>
-    <w:p>
-      <w:pPr>
-        <w:keepNext w:val="0"/>
-        <w:keepLines w:val="0"/>
-        <w:widowControl/>
-        <w:suppressLineNumbers w:val="0"/>
-        <w:jc w:val="left"/>
-        <w:rPr>
-          <w:rFonts w:hint="default" w:ascii="Times New Roman" w:hAnsi="Times New Roman" w:eastAsia="SimSun" w:cs="Times New Roman"/>
-          <w:b w:val="0"/>
-          <w:bCs w:val="0"/>
-          <w:i w:val="0"/>
-          <w:caps w:val="0"/>
-          <w:color w:val="000000"/>
-          <w:spacing w:val="0"/>
-          <w:kern w:val="0"/>
-          <w:sz w:val="24"/>
-          <w:szCs w:val="24"/>
-          <w:lang w:val="en" w:eastAsia="zh-CN" w:bidi="ar"/>
-        </w:rPr>
-      </w:pPr>
-      <w:bookmarkStart w:id="0" w:name="_GoBack"/>
-      <w:bookmarkEnd w:id="0"/>
-    </w:p>
-    <w:p>
-      <w:pPr>
-        <w:keepNext w:val="0"/>
-        <w:keepLines w:val="0"/>
-        <w:widowControl/>
-        <w:suppressLineNumbers w:val="0"/>
-        <w:jc w:val="left"/>
-        <w:rPr>
-          <w:rFonts w:hint="default" w:ascii="Times New Roman" w:hAnsi="Times New Roman" w:eastAsia="SimSun" w:cs="Times New Roman"/>
-          <w:b w:val="0"/>
-          <w:bCs w:val="0"/>
-          <w:i w:val="0"/>
-          <w:caps w:val="0"/>
-          <w:color w:val="000000"/>
-          <w:spacing w:val="0"/>
-          <w:kern w:val="0"/>
-          <w:sz w:val="24"/>
-          <w:szCs w:val="24"/>
-          <w:lang w:val="en" w:eastAsia="zh-CN" w:bidi="ar"/>
-        </w:rPr>
-      </w:pPr>
-    </w:p>
-    <w:p>
-      <w:pPr>
-        <w:keepNext w:val="0"/>
-        <w:keepLines w:val="0"/>
-        <w:widowControl/>
-        <w:suppressLineNumbers w:val="0"/>
-        <w:jc w:val="left"/>
-        <w:rPr>
-          <w:rFonts w:hint="default" w:ascii="Times New Roman" w:hAnsi="Times New Roman" w:eastAsia="SimSun" w:cs="Times New Roman"/>
-          <w:b w:val="0"/>
-          <w:bCs w:val="0"/>
-          <w:i w:val="0"/>
-          <w:caps w:val="0"/>
-          <w:color w:val="000000"/>
-          <w:spacing w:val="0"/>
-          <w:kern w:val="0"/>
-          <w:sz w:val="24"/>
-          <w:szCs w:val="24"/>
-          <w:lang w:val="en" w:eastAsia="zh-CN" w:bidi="ar"/>
-        </w:rPr>
-      </w:pPr>
+          <w:color w:val="000000"/>
+          <w:sz w:val="24"/>
+          <w:szCs w:val="24"/>
+          <w:lang w:val="en" w:bidi="ar"/>
+        </w:rPr>
+      </w:pPr>
+      <w:r>
+        <w:rPr>
+          <w:rFonts w:ascii="Tlwg Mono" w:hAnsi="Tlwg Mono" w:eastAsia="SimSun" w:cs="Tlwg Mono"/>
+          <w:color w:val="000000"/>
+          <w:sz w:val="24"/>
+          <w:szCs w:val="24"/>
+          <w:lang w:val="en" w:bidi="ar"/>
+        </w:rPr>
+        <w:t>}LIST_TAG_T;</w:t>
+      </w:r>
+    </w:p>
+    <w:p>
+      <w:pPr>
+        <w:rPr>
+          <w:rFonts w:ascii="Tlwg Mono" w:hAnsi="Tlwg Mono" w:eastAsia="SimSun" w:cs="Tlwg Mono"/>
+          <w:color w:val="000000"/>
+          <w:sz w:val="24"/>
+          <w:szCs w:val="24"/>
+          <w:lang w:val="en" w:bidi="ar"/>
+        </w:rPr>
+      </w:pPr>
+      <w:r>
+        <w:rPr>
+          <w:rFonts w:ascii="Tlwg Mono" w:hAnsi="Tlwg Mono" w:eastAsia="SimSun" w:cs="Tlwg Mono"/>
+          <w:color w:val="000000"/>
+          <w:sz w:val="24"/>
+          <w:szCs w:val="24"/>
+          <w:lang w:val="en" w:bidi="ar"/>
+        </w:rPr>
+        <w:t>typedef struct _photo</w:t>
+      </w:r>
+    </w:p>
+    <w:p>
+      <w:pPr>
+        <w:rPr>
+          <w:rFonts w:ascii="Tlwg Mono" w:hAnsi="Tlwg Mono" w:eastAsia="SimSun" w:cs="Tlwg Mono"/>
+          <w:color w:val="000000"/>
+          <w:sz w:val="24"/>
+          <w:szCs w:val="24"/>
+          <w:lang w:val="en" w:bidi="ar"/>
+        </w:rPr>
+      </w:pPr>
+      <w:r>
+        <w:rPr>
+          <w:rFonts w:ascii="Tlwg Mono" w:hAnsi="Tlwg Mono" w:eastAsia="SimSun" w:cs="Tlwg Mono"/>
+          <w:color w:val="000000"/>
+          <w:sz w:val="24"/>
+          <w:szCs w:val="24"/>
+          <w:lang w:val="en" w:bidi="ar"/>
+        </w:rPr>
+        <w:t>{</w:t>
+      </w:r>
+    </w:p>
+    <w:p>
+      <w:pPr>
+        <w:ind w:firstLine="420"/>
+        <w:rPr>
+          <w:rFonts w:ascii="Tlwg Mono" w:hAnsi="Tlwg Mono" w:eastAsia="SimSun" w:cs="Tlwg Mono"/>
+          <w:color w:val="000000"/>
+          <w:sz w:val="24"/>
+          <w:szCs w:val="24"/>
+          <w:lang w:val="en" w:bidi="ar"/>
+        </w:rPr>
+      </w:pPr>
+      <w:r>
+        <w:rPr>
+          <w:rFonts w:ascii="Tlwg Mono" w:hAnsi="Tlwg Mono" w:eastAsia="SimSun" w:cs="Tlwg Mono"/>
+          <w:color w:val="000000"/>
+          <w:sz w:val="24"/>
+          <w:szCs w:val="24"/>
+          <w:lang w:val="en" w:bidi="ar"/>
+        </w:rPr>
+        <w:t xml:space="preserve">char </w:t>
+      </w:r>
+      <w:r>
+        <w:rPr>
+          <w:rFonts w:hint="default" w:ascii="Tlwg Mono" w:hAnsi="Tlwg Mono" w:eastAsia="SimSun" w:cs="Tlwg Mono"/>
+          <w:color w:val="000000"/>
+          <w:sz w:val="24"/>
+          <w:szCs w:val="24"/>
+          <w:lang w:val="en" w:bidi="ar"/>
+        </w:rPr>
+        <w:t>name</w:t>
+      </w:r>
+      <w:r>
+        <w:rPr>
+          <w:rFonts w:ascii="Tlwg Mono" w:hAnsi="Tlwg Mono" w:eastAsia="SimSun" w:cs="Tlwg Mono"/>
+          <w:color w:val="000000"/>
+          <w:sz w:val="24"/>
+          <w:szCs w:val="24"/>
+          <w:lang w:val="en" w:bidi="ar"/>
+        </w:rPr>
+        <w:t>photo[256];/*name of the photo*/</w:t>
+      </w:r>
+    </w:p>
+    <w:p>
+      <w:pPr>
+        <w:ind w:firstLine="420"/>
+        <w:rPr>
+          <w:rFonts w:ascii="Tlwg Mono" w:hAnsi="Tlwg Mono" w:eastAsia="SimSun" w:cs="Tlwg Mono"/>
+          <w:color w:val="000000"/>
+          <w:sz w:val="24"/>
+          <w:szCs w:val="24"/>
+          <w:lang w:val="en" w:bidi="ar"/>
+        </w:rPr>
+      </w:pPr>
+      <w:r>
+        <w:rPr>
+          <w:rFonts w:ascii="Tlwg Mono" w:hAnsi="Tlwg Mono" w:eastAsia="SimSun" w:cs="Tlwg Mono"/>
+          <w:color w:val="000000"/>
+          <w:sz w:val="24"/>
+          <w:szCs w:val="24"/>
+          <w:lang w:val="en" w:bidi="ar"/>
+        </w:rPr>
+        <w:t>char path[512];/*path of photo*/</w:t>
+      </w:r>
+    </w:p>
+    <w:p>
+      <w:pPr>
+        <w:ind w:firstLine="420"/>
+        <w:rPr>
+          <w:rFonts w:ascii="Tlwg Mono" w:hAnsi="Tlwg Mono" w:eastAsia="SimSun" w:cs="Tlwg Mono"/>
+          <w:color w:val="000000"/>
+          <w:sz w:val="24"/>
+          <w:szCs w:val="24"/>
+          <w:lang w:val="en" w:bidi="ar"/>
+        </w:rPr>
+      </w:pPr>
+      <w:r>
+        <w:rPr>
+          <w:rFonts w:ascii="Tlwg Mono" w:hAnsi="Tlwg Mono" w:eastAsia="SimSun" w:cs="Tlwg Mono"/>
+          <w:color w:val="000000"/>
+          <w:sz w:val="24"/>
+          <w:szCs w:val="24"/>
+          <w:lang w:val="en" w:bidi="ar"/>
+        </w:rPr>
+        <w:t>int numtag; /*number of the tag*/</w:t>
+      </w:r>
+    </w:p>
+    <w:p>
+      <w:pPr>
+        <w:ind w:firstLine="420"/>
+        <w:rPr>
+          <w:rFonts w:ascii="Tlwg Mono" w:hAnsi="Tlwg Mono" w:eastAsia="SimSun" w:cs="Tlwg Mono"/>
+          <w:color w:val="000000"/>
+          <w:sz w:val="24"/>
+          <w:szCs w:val="24"/>
+          <w:lang w:val="en" w:bidi="ar"/>
+        </w:rPr>
+      </w:pPr>
+      <w:r>
+        <w:rPr>
+          <w:rFonts w:ascii="Tlwg Mono" w:hAnsi="Tlwg Mono" w:eastAsia="SimSun" w:cs="Tlwg Mono"/>
+          <w:color w:val="000000"/>
+          <w:sz w:val="24"/>
+          <w:szCs w:val="24"/>
+          <w:lang w:val="en" w:bidi="ar"/>
+        </w:rPr>
+        <w:t>int count; /*use for calculate the similar*/</w:t>
+      </w:r>
+    </w:p>
+    <w:p>
+      <w:pPr>
+        <w:ind w:firstLine="420"/>
+        <w:rPr>
+          <w:rFonts w:ascii="Tlwg Mono" w:hAnsi="Tlwg Mono" w:eastAsia="SimSun" w:cs="Tlwg Mono"/>
+          <w:color w:val="000000"/>
+          <w:sz w:val="24"/>
+          <w:szCs w:val="24"/>
+          <w:lang w:val="en" w:bidi="ar"/>
+        </w:rPr>
+      </w:pPr>
+      <w:r>
+        <w:rPr>
+          <w:rFonts w:ascii="Tlwg Mono" w:hAnsi="Tlwg Mono" w:eastAsia="SimSun" w:cs="Tlwg Mono"/>
+          <w:color w:val="000000"/>
+          <w:sz w:val="24"/>
+          <w:szCs w:val="24"/>
+          <w:lang w:val="en" w:bidi="ar"/>
+        </w:rPr>
+        <w:t>int state; /*use as a flag of calculation,use in search tag and find similar</w:t>
+      </w:r>
+    </w:p>
+    <w:p>
+      <w:pPr>
+        <w:ind w:firstLine="420"/>
+        <w:rPr>
+          <w:rFonts w:hint="default" w:ascii="Tlwg Mono" w:hAnsi="Tlwg Mono" w:eastAsia="SimSun" w:cs="Tlwg Mono"/>
+          <w:color w:val="000000"/>
+          <w:sz w:val="24"/>
+          <w:szCs w:val="24"/>
+          <w:lang w:val="en" w:bidi="ar"/>
+        </w:rPr>
+      </w:pPr>
+      <w:r>
+        <w:rPr>
+          <w:rFonts w:hint="default" w:ascii="Tlwg Mono" w:hAnsi="Tlwg Mono" w:eastAsia="SimSun" w:cs="Tlwg Mono"/>
+          <w:color w:val="000000"/>
+          <w:sz w:val="24"/>
+          <w:szCs w:val="24"/>
+          <w:lang w:val="en" w:bidi="ar"/>
+        </w:rPr>
+        <w:t>Block duplicate in list result</w:t>
+      </w:r>
+    </w:p>
+    <w:p>
+      <w:pPr>
+        <w:ind w:firstLine="420"/>
+        <w:rPr>
+          <w:rFonts w:ascii="Tlwg Mono" w:hAnsi="Tlwg Mono" w:eastAsia="SimSun" w:cs="Tlwg Mono"/>
+          <w:color w:val="000000"/>
+          <w:sz w:val="24"/>
+          <w:szCs w:val="24"/>
+          <w:lang w:val="en" w:bidi="ar"/>
+        </w:rPr>
+      </w:pPr>
+      <w:r>
+        <w:rPr>
+          <w:rFonts w:ascii="Tlwg Mono" w:hAnsi="Tlwg Mono" w:eastAsia="SimSun" w:cs="Tlwg Mono"/>
+          <w:color w:val="000000"/>
+          <w:sz w:val="24"/>
+          <w:szCs w:val="24"/>
+          <w:lang w:val="en" w:bidi="ar"/>
+        </w:rPr>
+        <w:t>true =&gt; already be the result of the search</w:t>
+      </w:r>
+    </w:p>
+    <w:p>
+      <w:pPr>
+        <w:ind w:firstLine="420"/>
+        <w:rPr>
+          <w:rFonts w:ascii="Tlwg Mono" w:hAnsi="Tlwg Mono" w:eastAsia="SimSun" w:cs="Tlwg Mono"/>
+          <w:color w:val="000000"/>
+          <w:sz w:val="24"/>
+          <w:szCs w:val="24"/>
+          <w:lang w:val="en" w:bidi="ar"/>
+        </w:rPr>
+      </w:pPr>
+      <w:r>
+        <w:rPr>
+          <w:rFonts w:ascii="Tlwg Mono" w:hAnsi="Tlwg Mono" w:eastAsia="SimSun" w:cs="Tlwg Mono"/>
+          <w:color w:val="000000"/>
+          <w:sz w:val="24"/>
+          <w:szCs w:val="24"/>
+          <w:lang w:val="en" w:bidi="ar"/>
+        </w:rPr>
+        <w:t>False =&gt; not already the result of the search*/</w:t>
+      </w:r>
+    </w:p>
+    <w:p>
+      <w:pPr>
+        <w:ind w:firstLine="420"/>
+        <w:rPr>
+          <w:rFonts w:ascii="Tlwg Mono" w:hAnsi="Tlwg Mono" w:eastAsia="SimSun" w:cs="Tlwg Mono"/>
+          <w:color w:val="000000"/>
+          <w:sz w:val="24"/>
+          <w:szCs w:val="24"/>
+          <w:lang w:val="en" w:bidi="ar"/>
+        </w:rPr>
+      </w:pPr>
+      <w:r>
+        <w:rPr>
+          <w:rFonts w:ascii="Tlwg Mono" w:hAnsi="Tlwg Mono" w:eastAsia="SimSun" w:cs="Tlwg Mono"/>
+          <w:color w:val="000000"/>
+          <w:sz w:val="24"/>
+          <w:szCs w:val="24"/>
+          <w:lang w:val="en" w:bidi="ar"/>
+        </w:rPr>
+        <w:t xml:space="preserve"> </w:t>
+      </w:r>
+    </w:p>
+    <w:p>
+      <w:pPr>
+        <w:ind w:firstLine="420"/>
+        <w:rPr>
+          <w:rFonts w:ascii="Tlwg Mono" w:hAnsi="Tlwg Mono" w:eastAsia="SimSun" w:cs="Tlwg Mono"/>
+          <w:color w:val="000000"/>
+          <w:sz w:val="24"/>
+          <w:szCs w:val="24"/>
+          <w:lang w:val="en" w:bidi="ar"/>
+        </w:rPr>
+      </w:pPr>
+      <w:r>
+        <w:rPr>
+          <w:rFonts w:ascii="Tlwg Mono" w:hAnsi="Tlwg Mono" w:eastAsia="SimSun" w:cs="Tlwg Mono"/>
+          <w:color w:val="000000"/>
+          <w:sz w:val="24"/>
+          <w:szCs w:val="24"/>
+          <w:lang w:val="en" w:bidi="ar"/>
+        </w:rPr>
+        <w:t>LIST_TAG_T *alltag; /*list of all tag*/</w:t>
+      </w:r>
+    </w:p>
+    <w:p>
+      <w:pPr>
+        <w:rPr>
+          <w:rFonts w:ascii="Tlwg Mono" w:hAnsi="Tlwg Mono" w:eastAsia="SimSun" w:cs="Tlwg Mono"/>
+          <w:color w:val="000000"/>
+          <w:sz w:val="24"/>
+          <w:szCs w:val="24"/>
+          <w:lang w:val="en" w:bidi="ar"/>
+        </w:rPr>
+      </w:pPr>
+    </w:p>
+    <w:p>
+      <w:pPr>
+        <w:ind w:firstLine="420"/>
+        <w:rPr>
+          <w:rFonts w:ascii="Tlwg Mono" w:hAnsi="Tlwg Mono" w:eastAsia="SimSun" w:cs="Tlwg Mono"/>
+          <w:color w:val="000000"/>
+          <w:sz w:val="24"/>
+          <w:szCs w:val="24"/>
+          <w:lang w:val="en" w:bidi="ar"/>
+        </w:rPr>
+      </w:pPr>
+      <w:r>
+        <w:rPr>
+          <w:rFonts w:ascii="Tlwg Mono" w:hAnsi="Tlwg Mono" w:eastAsia="SimSun" w:cs="Tlwg Mono"/>
+          <w:color w:val="000000"/>
+          <w:sz w:val="24"/>
+          <w:szCs w:val="24"/>
+          <w:lang w:val="en" w:bidi="ar"/>
+        </w:rPr>
+        <w:t>struct _photo *next</w:t>
+      </w:r>
+      <w:r>
+        <w:rPr>
+          <w:rFonts w:hint="default" w:ascii="Tlwg Mono" w:hAnsi="Tlwg Mono" w:eastAsia="SimSun" w:cs="Tlwg Mono"/>
+          <w:color w:val="000000"/>
+          <w:sz w:val="24"/>
+          <w:szCs w:val="24"/>
+          <w:lang w:val="en" w:bidi="ar"/>
+        </w:rPr>
+        <w:t>Result</w:t>
+      </w:r>
+      <w:r>
+        <w:rPr>
+          <w:rFonts w:ascii="Tlwg Mono" w:hAnsi="Tlwg Mono" w:eastAsia="SimSun" w:cs="Tlwg Mono"/>
+          <w:color w:val="000000"/>
+          <w:sz w:val="24"/>
+          <w:szCs w:val="24"/>
+          <w:lang w:val="en" w:bidi="ar"/>
+        </w:rPr>
+        <w:t>;/*use for search return as a list*/</w:t>
+      </w:r>
+    </w:p>
+    <w:p>
+      <w:pPr>
+        <w:ind w:firstLine="420"/>
+        <w:rPr>
+          <w:rFonts w:ascii="Tlwg Mono" w:hAnsi="Tlwg Mono" w:eastAsia="SimSun" w:cs="Tlwg Mono"/>
+          <w:color w:val="000000"/>
+          <w:sz w:val="24"/>
+          <w:szCs w:val="24"/>
+          <w:lang w:val="en" w:bidi="ar"/>
+        </w:rPr>
+      </w:pPr>
+    </w:p>
+    <w:p>
+      <w:pPr>
+        <w:ind w:firstLine="420"/>
+        <w:rPr>
+          <w:rFonts w:hint="default" w:ascii="Tlwg Mono" w:hAnsi="Tlwg Mono" w:eastAsia="SimSun" w:cs="Tlwg Mono"/>
+          <w:color w:val="000000"/>
+          <w:sz w:val="24"/>
+          <w:szCs w:val="24"/>
+          <w:lang w:val="en" w:bidi="ar"/>
+        </w:rPr>
+      </w:pPr>
+      <w:r>
+        <w:rPr>
+          <w:rFonts w:hint="default" w:ascii="Tlwg Mono" w:hAnsi="Tlwg Mono" w:eastAsia="SimSun" w:cs="Tlwg Mono"/>
+          <w:color w:val="000000"/>
+          <w:sz w:val="24"/>
+          <w:szCs w:val="24"/>
+          <w:lang w:val="en" w:bidi="ar"/>
+        </w:rPr>
+        <w:t>struct _photo *next;/*next photo (use in masterlist)*/</w:t>
+      </w:r>
+    </w:p>
+    <w:p>
+      <w:pPr>
+        <w:rPr>
+          <w:rFonts w:ascii="Tlwg Mono" w:hAnsi="Tlwg Mono" w:eastAsia="SimSun" w:cs="Tlwg Mono"/>
+          <w:color w:val="000000"/>
+          <w:sz w:val="24"/>
+          <w:szCs w:val="24"/>
+          <w:lang w:val="en" w:bidi="ar"/>
+        </w:rPr>
+      </w:pPr>
+      <w:r>
+        <w:rPr>
+          <w:rFonts w:ascii="Tlwg Mono" w:hAnsi="Tlwg Mono" w:eastAsia="SimSun" w:cs="Tlwg Mono"/>
+          <w:color w:val="000000"/>
+          <w:sz w:val="24"/>
+          <w:szCs w:val="24"/>
+          <w:lang w:val="en" w:bidi="ar"/>
+        </w:rPr>
+        <w:t>}PHOTO_T;</w:t>
+      </w:r>
+    </w:p>
+    <w:p>
+      <w:pPr>
+        <w:keepNext w:val="0"/>
+        <w:keepLines w:val="0"/>
+        <w:widowControl/>
+        <w:suppressLineNumbers w:val="0"/>
+        <w:jc w:val="left"/>
+        <w:rPr>
+          <w:rFonts w:hint="default" w:ascii="Times New Roman" w:hAnsi="Times New Roman" w:eastAsia="SimSun" w:cs="Times New Roman"/>
+          <w:b w:val="0"/>
+          <w:bCs w:val="0"/>
+          <w:i w:val="0"/>
+          <w:caps w:val="0"/>
+          <w:color w:val="000000"/>
+          <w:spacing w:val="0"/>
+          <w:kern w:val="0"/>
+          <w:sz w:val="24"/>
+          <w:szCs w:val="24"/>
+          <w:lang w:val="en" w:eastAsia="zh-CN" w:bidi="ar"/>
+        </w:rPr>
+      </w:pPr>
+    </w:p>
+    <w:p>
+      <w:pPr>
+        <w:keepNext w:val="0"/>
+        <w:keepLines w:val="0"/>
+        <w:widowControl/>
+        <w:suppressLineNumbers w:val="0"/>
+        <w:jc w:val="left"/>
+        <w:rPr>
+          <w:rFonts w:hint="default" w:ascii="Times New Roman" w:hAnsi="Times New Roman" w:eastAsia="SimSun" w:cs="Times New Roman"/>
+          <w:b w:val="0"/>
+          <w:bCs w:val="0"/>
+          <w:i w:val="0"/>
+          <w:caps w:val="0"/>
+          <w:color w:val="000000"/>
+          <w:spacing w:val="0"/>
+          <w:kern w:val="0"/>
+          <w:sz w:val="24"/>
+          <w:szCs w:val="24"/>
+          <w:lang w:val="en" w:eastAsia="zh-CN" w:bidi="ar"/>
+        </w:rPr>
+      </w:pPr>
+    </w:p>
+    <w:p>
+      <w:pPr>
+        <w:rPr>
+          <w:rFonts w:ascii="Times New Roman" w:hAnsi="Times New Roman" w:eastAsia="SimSun" w:cs="Times New Roman"/>
+          <w:color w:val="000000"/>
+          <w:sz w:val="24"/>
+          <w:szCs w:val="24"/>
+          <w:u w:val="single"/>
+          <w:lang w:val="en" w:bidi="ar"/>
+        </w:rPr>
+      </w:pPr>
+      <w:r>
+        <w:rPr>
+          <w:rFonts w:ascii="Times New Roman" w:hAnsi="Times New Roman" w:eastAsia="SimSun" w:cs="Times New Roman"/>
+          <w:color w:val="000000"/>
+          <w:sz w:val="24"/>
+          <w:szCs w:val="24"/>
+          <w:u w:val="single"/>
+          <w:lang w:val="en" w:bidi="ar"/>
+        </w:rPr>
+        <w:t>Hash of the tagTable</w:t>
+      </w:r>
+      <w:r>
+        <w:rPr>
+          <w:rFonts w:hint="default" w:ascii="Times New Roman" w:hAnsi="Times New Roman" w:eastAsia="SimSun" w:cs="Times New Roman"/>
+          <w:color w:val="000000"/>
+          <w:sz w:val="24"/>
+          <w:szCs w:val="24"/>
+          <w:u w:val="single"/>
+          <w:lang w:val="en" w:bidi="ar"/>
+        </w:rPr>
+        <w:t xml:space="preserve"> and photoTable</w:t>
+      </w:r>
+      <w:r>
+        <w:rPr>
+          <w:rFonts w:ascii="Times New Roman" w:hAnsi="Times New Roman" w:eastAsia="SimSun" w:cs="Times New Roman"/>
+          <w:color w:val="000000"/>
+          <w:sz w:val="24"/>
+          <w:szCs w:val="24"/>
+          <w:u w:val="single"/>
+          <w:lang w:val="en" w:bidi="ar"/>
+        </w:rPr>
+        <w:t xml:space="preserve"> Item</w:t>
+      </w:r>
+    </w:p>
+    <w:p>
+      <w:pPr>
+        <w:rPr>
+          <w:rFonts w:hint="default" w:ascii="Tlwg Mono" w:hAnsi="Tlwg Mono" w:eastAsia="SimSun" w:cs="Tlwg Mono"/>
+          <w:color w:val="000000"/>
+          <w:sz w:val="24"/>
+          <w:szCs w:val="24"/>
+          <w:lang w:val="en" w:bidi="ar"/>
+        </w:rPr>
+      </w:pPr>
+      <w:r>
+        <w:rPr>
+          <w:rFonts w:ascii="Tlwg Mono" w:hAnsi="Tlwg Mono" w:eastAsia="SimSun" w:cs="Tlwg Mono"/>
+          <w:color w:val="000000"/>
+          <w:sz w:val="24"/>
+          <w:szCs w:val="24"/>
+          <w:lang w:val="en" w:bidi="ar"/>
+        </w:rPr>
+        <w:t>typedef struct _hash</w:t>
+      </w:r>
+      <w:r>
+        <w:rPr>
+          <w:rFonts w:hint="default" w:ascii="Tlwg Mono" w:hAnsi="Tlwg Mono" w:eastAsia="SimSun" w:cs="Tlwg Mono"/>
+          <w:color w:val="000000"/>
+          <w:sz w:val="24"/>
+          <w:szCs w:val="24"/>
+          <w:lang w:val="en" w:bidi="ar"/>
+        </w:rPr>
+        <w:t>item</w:t>
+      </w:r>
+    </w:p>
+    <w:p>
+      <w:pPr>
+        <w:rPr>
+          <w:rFonts w:ascii="Tlwg Mono" w:hAnsi="Tlwg Mono" w:eastAsia="SimSun" w:cs="Tlwg Mono"/>
+          <w:color w:val="000000"/>
+          <w:sz w:val="24"/>
+          <w:szCs w:val="24"/>
+          <w:lang w:val="en" w:bidi="ar"/>
+        </w:rPr>
+      </w:pPr>
+      <w:r>
+        <w:rPr>
+          <w:rFonts w:ascii="Tlwg Mono" w:hAnsi="Tlwg Mono" w:eastAsia="SimSun" w:cs="Tlwg Mono"/>
+          <w:color w:val="000000"/>
+          <w:sz w:val="24"/>
+          <w:szCs w:val="24"/>
+          <w:lang w:val="en" w:bidi="ar"/>
+        </w:rPr>
+        <w:t>{</w:t>
+      </w:r>
+    </w:p>
+    <w:p>
+      <w:pPr>
+        <w:ind w:firstLine="420"/>
+        <w:rPr>
+          <w:rFonts w:ascii="Tlwg Mono" w:hAnsi="Tlwg Mono" w:eastAsia="SimSun" w:cs="Tlwg Mono"/>
+          <w:color w:val="000000"/>
+          <w:sz w:val="24"/>
+          <w:szCs w:val="24"/>
+          <w:lang w:val="en" w:bidi="ar"/>
+        </w:rPr>
+      </w:pPr>
+      <w:r>
+        <w:rPr>
+          <w:rFonts w:ascii="Tlwg Mono" w:hAnsi="Tlwg Mono" w:eastAsia="SimSun" w:cs="Tlwg Mono"/>
+          <w:color w:val="000000"/>
+          <w:sz w:val="24"/>
+          <w:szCs w:val="24"/>
+          <w:lang w:val="en" w:bidi="ar"/>
+        </w:rPr>
+        <w:t>PHOTO_T* photo;</w:t>
+      </w:r>
+    </w:p>
+    <w:p>
+      <w:pPr>
+        <w:ind w:firstLine="420"/>
+        <w:rPr>
+          <w:rFonts w:ascii="Tlwg Mono" w:hAnsi="Tlwg Mono" w:eastAsia="SimSun" w:cs="Tlwg Mono"/>
+          <w:color w:val="000000"/>
+          <w:sz w:val="24"/>
+          <w:szCs w:val="24"/>
+          <w:lang w:val="en" w:bidi="ar"/>
+        </w:rPr>
+      </w:pPr>
+      <w:r>
+        <w:rPr>
+          <w:rFonts w:ascii="Tlwg Mono" w:hAnsi="Tlwg Mono" w:eastAsia="SimSun" w:cs="Tlwg Mono"/>
+          <w:color w:val="000000"/>
+          <w:sz w:val="24"/>
+          <w:szCs w:val="24"/>
+          <w:lang w:val="en" w:bidi="ar"/>
+        </w:rPr>
+        <w:t>struct _hash</w:t>
+      </w:r>
+      <w:r>
+        <w:rPr>
+          <w:rFonts w:hint="default" w:ascii="Tlwg Mono" w:hAnsi="Tlwg Mono" w:eastAsia="SimSun" w:cs="Tlwg Mono"/>
+          <w:color w:val="000000"/>
+          <w:sz w:val="24"/>
+          <w:szCs w:val="24"/>
+          <w:lang w:val="en" w:bidi="ar"/>
+        </w:rPr>
+        <w:t>item</w:t>
+      </w:r>
+      <w:r>
+        <w:rPr>
+          <w:rFonts w:ascii="Tlwg Mono" w:hAnsi="Tlwg Mono" w:eastAsia="SimSun" w:cs="Tlwg Mono"/>
+          <w:color w:val="000000"/>
+          <w:sz w:val="24"/>
+          <w:szCs w:val="24"/>
+          <w:lang w:val="en" w:bidi="ar"/>
+        </w:rPr>
+        <w:t xml:space="preserve"> *next;</w:t>
+      </w:r>
+    </w:p>
+    <w:p>
+      <w:pPr>
+        <w:rPr>
+          <w:rFonts w:ascii="Tlwg Mono" w:hAnsi="Tlwg Mono" w:eastAsia="SimSun" w:cs="Tlwg Mono"/>
+          <w:color w:val="000000"/>
+          <w:sz w:val="24"/>
+          <w:szCs w:val="24"/>
+          <w:lang w:val="en" w:bidi="ar"/>
+        </w:rPr>
+      </w:pPr>
+      <w:r>
+        <w:rPr>
+          <w:rFonts w:ascii="Tlwg Mono" w:hAnsi="Tlwg Mono" w:eastAsia="SimSun" w:cs="Tlwg Mono"/>
+          <w:color w:val="000000"/>
+          <w:sz w:val="24"/>
+          <w:szCs w:val="24"/>
+          <w:lang w:val="en" w:bidi="ar"/>
+        </w:rPr>
+        <w:t>}HASH</w:t>
+      </w:r>
+      <w:r>
+        <w:rPr>
+          <w:rFonts w:hint="default" w:ascii="Tlwg Mono" w:hAnsi="Tlwg Mono" w:eastAsia="SimSun" w:cs="Tlwg Mono"/>
+          <w:color w:val="000000"/>
+          <w:sz w:val="24"/>
+          <w:szCs w:val="24"/>
+          <w:lang w:val="en" w:bidi="ar"/>
+        </w:rPr>
+        <w:t>ITEM</w:t>
+      </w:r>
+      <w:r>
+        <w:rPr>
+          <w:rFonts w:ascii="Tlwg Mono" w:hAnsi="Tlwg Mono" w:eastAsia="SimSun" w:cs="Tlwg Mono"/>
+          <w:color w:val="000000"/>
+          <w:sz w:val="24"/>
+          <w:szCs w:val="24"/>
+          <w:lang w:val="en" w:bidi="ar"/>
+        </w:rPr>
+        <w:t>_T;</w:t>
+      </w:r>
     </w:p>
     <w:p>
       <w:pPr>

</xml_diff>

<commit_message>
add source folder edit Alphax_design and plan By Napas *
</commit_message>
<xml_diff>
--- a/docs/plan.docx
+++ b/docs/plan.docx
@@ -704,39 +704,25 @@
           <w:szCs w:val="24"/>
           <w:lang w:val="en" w:eastAsia="zh-CN" w:bidi="ar"/>
         </w:rPr>
-        <w:t>void freeAll(</w:t>
-      </w:r>
-      <w:r>
-        <w:rPr>
-          <w:rFonts w:hint="default" w:ascii="Tlwg Mono" w:hAnsi="Tlwg Mono" w:eastAsia="SimSun" w:cs="Tlwg Mono"/>
-          <w:b w:val="0"/>
-          <w:bCs w:val="0"/>
-          <w:i w:val="0"/>
-          <w:caps w:val="0"/>
-          <w:color w:val="000000"/>
-          <w:spacing w:val="0"/>
-          <w:kern w:val="0"/>
-          <w:sz w:val="24"/>
-          <w:szCs w:val="24"/>
-          <w:lang w:val="en" w:eastAsia="zh-CN" w:bidi="ar"/>
-        </w:rPr>
-        <w:t>PHOTO_T* pHead,HASHITEM_T* hashphoto[],HASHTAG_T* hashtag[]</w:t>
-      </w:r>
-      <w:r>
-        <w:rPr>
-          <w:rFonts w:hint="default" w:ascii="Tlwg Mono" w:hAnsi="Tlwg Mono" w:eastAsia="SimSun" w:cs="Tlwg Mono"/>
-          <w:b w:val="0"/>
-          <w:bCs w:val="0"/>
-          <w:i w:val="0"/>
-          <w:caps w:val="0"/>
-          <w:color w:val="000000"/>
-          <w:spacing w:val="0"/>
-          <w:kern w:val="0"/>
-          <w:sz w:val="24"/>
-          <w:szCs w:val="24"/>
-          <w:lang w:val="en" w:eastAsia="zh-CN" w:bidi="ar"/>
-        </w:rPr>
-        <w:t>);</w:t>
+        <w:t>void freeAll(PHOTO_T* pHead,HASHITEM_T* hashphoto[],HASHITEM</w:t>
+      </w:r>
+      <w:bookmarkStart w:id="0" w:name="_GoBack"/>
+      <w:bookmarkEnd w:id="0"/>
+      <w:r>
+        <w:rPr>
+          <w:rFonts w:hint="default" w:ascii="Tlwg Mono" w:hAnsi="Tlwg Mono" w:eastAsia="SimSun" w:cs="Tlwg Mono"/>
+          <w:b w:val="0"/>
+          <w:bCs w:val="0"/>
+          <w:i w:val="0"/>
+          <w:caps w:val="0"/>
+          <w:color w:val="000000"/>
+          <w:spacing w:val="0"/>
+          <w:kern w:val="0"/>
+          <w:sz w:val="24"/>
+          <w:szCs w:val="24"/>
+          <w:lang w:val="en" w:eastAsia="zh-CN" w:bidi="ar"/>
+        </w:rPr>
+        <w:t>_T* hashtag[]);</w:t>
       </w:r>
     </w:p>
     <w:p>
@@ -1191,25 +1177,7 @@
           <w:szCs w:val="24"/>
           <w:lang w:val="en" w:eastAsia="zh-CN" w:bidi="ar"/>
         </w:rPr>
-        <w:t>int checktag(PHOTO_T* photo,char* tag[]);</w:t>
-      </w:r>
-      <w:bookmarkStart w:id="0" w:name="_GoBack"/>
-      <w:bookmarkEnd w:id="0"/>
-      <w:r>
-        <w:rPr>
-          <w:rFonts w:hint="default" w:ascii="Tlwg Mono" w:hAnsi="Tlwg Mono" w:eastAsia="SimSun" w:cs="Tlwg Mono"/>
-          <w:b w:val="0"/>
-          <w:bCs w:val="0"/>
-          <w:i w:val="0"/>
-          <w:caps w:val="0"/>
-          <w:color w:val="000000"/>
-          <w:spacing w:val="0"/>
-          <w:kern w:val="0"/>
-          <w:sz w:val="24"/>
-          <w:szCs w:val="24"/>
-          <w:lang w:val="en" w:eastAsia="zh-CN" w:bidi="ar"/>
-        </w:rPr>
-        <w:t xml:space="preserve">  </w:t>
+        <w:t xml:space="preserve">int checktag(PHOTO_T* photo,char* tag[]);  </w:t>
       </w:r>
     </w:p>
     <w:p>
@@ -2667,6 +2635,45 @@
           <w:lang w:val="en" w:eastAsia="zh-CN" w:bidi="ar"/>
         </w:rPr>
       </w:pPr>
+    </w:p>
+    <w:p>
+      <w:pPr>
+        <w:keepNext w:val="0"/>
+        <w:keepLines w:val="0"/>
+        <w:widowControl/>
+        <w:suppressLineNumbers w:val="0"/>
+        <w:ind w:firstLine="420" w:firstLineChars="0"/>
+        <w:jc w:val="left"/>
+        <w:rPr>
+          <w:rFonts w:hint="default" w:ascii="Times New Roman" w:hAnsi="Times New Roman" w:eastAsia="SimSun" w:cs="Times New Roman"/>
+          <w:b/>
+          <w:bCs/>
+          <w:i w:val="0"/>
+          <w:caps w:val="0"/>
+          <w:color w:val="000000"/>
+          <w:spacing w:val="0"/>
+          <w:kern w:val="0"/>
+          <w:sz w:val="24"/>
+          <w:szCs w:val="24"/>
+          <w:lang w:val="en" w:eastAsia="zh-CN" w:bidi="ar"/>
+        </w:rPr>
+      </w:pPr>
+      <w:r>
+        <w:rPr>
+          <w:rFonts w:hint="default" w:ascii="Tlwg Mono" w:hAnsi="Tlwg Mono" w:eastAsia="SimSun" w:cs="Tlwg Mono"/>
+          <w:b w:val="0"/>
+          <w:bCs w:val="0"/>
+          <w:i w:val="0"/>
+          <w:caps w:val="0"/>
+          <w:color w:val="000000"/>
+          <w:spacing w:val="0"/>
+          <w:kern w:val="0"/>
+          <w:sz w:val="24"/>
+          <w:szCs w:val="24"/>
+          <w:lang w:val="en" w:eastAsia="zh-CN" w:bidi="ar"/>
+        </w:rPr>
+        <w:t>HASHITEM_T** initalHash();</w:t>
+      </w:r>
     </w:p>
     <w:p>
       <w:pPr>

</xml_diff>

<commit_message>
created file do the data structure Napas*
</commit_message>
<xml_diff>
--- a/docs/plan.docx
+++ b/docs/plan.docx
@@ -704,25 +704,7 @@
           <w:szCs w:val="24"/>
           <w:lang w:val="en" w:eastAsia="zh-CN" w:bidi="ar"/>
         </w:rPr>
-        <w:t>void freeAll(PHOTO_T* pHead,HASHITEM_T* hashphoto[],HASHITEM</w:t>
-      </w:r>
-      <w:bookmarkStart w:id="0" w:name="_GoBack"/>
-      <w:bookmarkEnd w:id="0"/>
-      <w:r>
-        <w:rPr>
-          <w:rFonts w:hint="default" w:ascii="Tlwg Mono" w:hAnsi="Tlwg Mono" w:eastAsia="SimSun" w:cs="Tlwg Mono"/>
-          <w:b w:val="0"/>
-          <w:bCs w:val="0"/>
-          <w:i w:val="0"/>
-          <w:caps w:val="0"/>
-          <w:color w:val="000000"/>
-          <w:spacing w:val="0"/>
-          <w:kern w:val="0"/>
-          <w:sz w:val="24"/>
-          <w:szCs w:val="24"/>
-          <w:lang w:val="en" w:eastAsia="zh-CN" w:bidi="ar"/>
-        </w:rPr>
-        <w:t>_T* hashtag[]);</w:t>
+        <w:t>void freeAll(PHOTO_T* pHead,HASHITEM_T* hashphoto[],HASHITEM_T* hashtag[]);</w:t>
       </w:r>
     </w:p>
     <w:p>
@@ -2297,7 +2279,7 @@
         <w:ind w:left="420" w:leftChars="0" w:firstLine="420" w:firstLineChars="0"/>
         <w:jc w:val="left"/>
         <w:rPr>
-          <w:rFonts w:hint="default" w:ascii="Times New Roman" w:hAnsi="Times New Roman" w:eastAsia="SimSun" w:cs="Times New Roman"/>
+          <w:rFonts w:hint="default" w:ascii="Tlwg Mono" w:hAnsi="Tlwg Mono" w:eastAsia="SimSun" w:cs="Tlwg Mono"/>
           <w:b w:val="0"/>
           <w:bCs w:val="0"/>
           <w:i w:val="0"/>
@@ -2326,67 +2308,21 @@
         </w:rPr>
         <w:t>This file contain implement data structure such as, hash</w:t>
       </w:r>
-    </w:p>
-    <w:p>
-      <w:pPr>
-        <w:keepNext w:val="0"/>
-        <w:keepLines w:val="0"/>
-        <w:widowControl/>
-        <w:suppressLineNumbers w:val="0"/>
-        <w:ind w:left="420" w:leftChars="0" w:firstLine="420" w:firstLineChars="0"/>
-        <w:jc w:val="left"/>
-        <w:rPr>
-          <w:rFonts w:hint="default" w:ascii="Times New Roman" w:hAnsi="Times New Roman" w:eastAsia="SimSun" w:cs="Times New Roman"/>
-          <w:b w:val="0"/>
-          <w:bCs w:val="0"/>
-          <w:i w:val="0"/>
-          <w:caps w:val="0"/>
-          <w:color w:val="000000"/>
-          <w:spacing w:val="0"/>
-          <w:kern w:val="0"/>
-          <w:sz w:val="24"/>
-          <w:szCs w:val="24"/>
-          <w:lang w:val="en" w:eastAsia="zh-CN" w:bidi="ar"/>
-        </w:rPr>
-      </w:pPr>
-    </w:p>
-    <w:p>
-      <w:pPr>
-        <w:keepNext w:val="0"/>
-        <w:keepLines w:val="0"/>
-        <w:widowControl/>
-        <w:suppressLineNumbers w:val="0"/>
-        <w:ind w:firstLine="420" w:firstLineChars="0"/>
-        <w:jc w:val="left"/>
-        <w:rPr>
-          <w:rFonts w:hint="default" w:ascii="Tlwg Mono" w:hAnsi="Tlwg Mono" w:eastAsia="SimSun" w:cs="Tlwg Mono"/>
-          <w:b w:val="0"/>
-          <w:bCs w:val="0"/>
-          <w:i w:val="0"/>
-          <w:caps w:val="0"/>
-          <w:color w:val="000000"/>
-          <w:spacing w:val="0"/>
-          <w:kern w:val="0"/>
-          <w:sz w:val="24"/>
-          <w:szCs w:val="24"/>
-          <w:lang w:val="en" w:eastAsia="zh-CN" w:bidi="ar"/>
-        </w:rPr>
-      </w:pPr>
-      <w:r>
-        <w:rPr>
-          <w:rFonts w:hint="default" w:ascii="Tlwg Mono" w:hAnsi="Tlwg Mono" w:eastAsia="SimSun" w:cs="Tlwg Mono"/>
-          <w:b w:val="0"/>
-          <w:bCs w:val="0"/>
-          <w:i w:val="0"/>
-          <w:caps w:val="0"/>
-          <w:color w:val="000000"/>
-          <w:spacing w:val="0"/>
-          <w:kern w:val="0"/>
-          <w:sz w:val="24"/>
-          <w:szCs w:val="24"/>
-          <w:lang w:val="en" w:eastAsia="zh-CN" w:bidi="ar"/>
-        </w:rPr>
-        <w:t xml:space="preserve">void isNull(*void pointer); </w:t>
+      <w:r>
+        <w:rPr>
+          <w:rFonts w:hint="default" w:ascii="Tlwg Mono" w:hAnsi="Tlwg Mono" w:eastAsia="SimSun" w:cs="Tlwg Mono"/>
+          <w:b w:val="0"/>
+          <w:bCs w:val="0"/>
+          <w:i w:val="0"/>
+          <w:caps w:val="0"/>
+          <w:color w:val="000000"/>
+          <w:spacing w:val="0"/>
+          <w:kern w:val="0"/>
+          <w:sz w:val="24"/>
+          <w:szCs w:val="24"/>
+          <w:lang w:val="en" w:eastAsia="zh-CN" w:bidi="ar"/>
+        </w:rPr>
+        <w:t xml:space="preserve"> </w:t>
       </w:r>
     </w:p>
     <w:p>
@@ -3481,6 +3417,8 @@
           <w:lang w:val="en" w:eastAsia="zh-CN" w:bidi="ar"/>
         </w:rPr>
       </w:pPr>
+      <w:bookmarkStart w:id="0" w:name="_GoBack"/>
+      <w:bookmarkEnd w:id="0"/>
     </w:p>
     <w:p>
       <w:pPr>

</xml_diff>